<commit_message>
Documento de Requisitos y plan de gestion de requisitos | No formateado
</commit_message>
<xml_diff>
--- a/Docs/Plan_de_Gestion_de_Requisitos.CIT@MEDICA.03-10-2022.v1.0.docx
+++ b/Docs/Plan_de_Gestion_de_Requisitos.CIT@MEDICA.03-10-2022.v1.0.docx
@@ -16,7 +16,7 @@
       </w:pPr>
       <w:r>
         <w:pict w14:anchorId="18C604F3">
-          <v:shapetype id="_x0000_t75" coordsize="21600,21600" filled="f" stroked="f" o:spt="75" o:preferrelative="t" path="m@4@5l@4@11@9@11@9@5xe">
+          <v:shapetype id="_x0000_t75" coordsize="21600,21600" o:spt="75" o:preferrelative="t" path="m@4@5l@4@11@9@11@9@5xe" filled="f" stroked="f">
             <v:stroke joinstyle="miter"/>
             <v:formulas>
               <v:f eqn="if lineDrawn pixelLineWidth 0"/>
@@ -32,11 +32,11 @@
               <v:f eqn="prod @7 21600 pixelHeight"/>
               <v:f eqn="sum @10 21600 0"/>
             </v:formulas>
-            <v:path gradientshapeok="t" o:connecttype="rect" o:extrusionok="f"/>
+            <v:path o:extrusionok="f" gradientshapeok="t" o:connecttype="rect"/>
             <o:lock v:ext="edit" aspectratio="t"/>
           </v:shapetype>
-          <v:shape id="_x0000_i1025" style="width:436.5pt;height:436.5pt" type="#_x0000_t75">
-            <v:imagedata o:title="" r:id="rId10"/>
+          <v:shape id="_x0000_i1025" type="#_x0000_t75" style="width:436.5pt;height:436.5pt">
+            <v:imagedata r:id="rId10" o:title=""/>
           </v:shape>
         </w:pict>
       </w:r>
@@ -150,16 +150,6 @@
           <w:szCs w:val="36"/>
         </w:rPr>
         <w:tab/>
-      </w:r>
-      <w:r>
-        <w:rPr>
-          <w:rFonts w:ascii="Calibri" w:hAnsi="Calibri"/>
-          <w:b/>
-          <w:i/>
-          <w:color w:val="00B050"/>
-          <w:sz w:val="36"/>
-          <w:szCs w:val="36"/>
-        </w:rPr>
         <w:t>CIT@MEDICA</w:t>
       </w:r>
     </w:p>
@@ -316,6 +306,7 @@
           <w:szCs w:val="32"/>
           <w:lang w:eastAsia="es-VE"/>
         </w:rPr>
+        <w:lastRenderedPageBreak/>
         <w:t>Tabla de contenido</w:t>
       </w:r>
     </w:p>
@@ -338,7 +329,7 @@
           <w:tab w:val="right" w:leader="dot" w:pos="8828"/>
         </w:tabs>
         <w:rPr>
-          <w:rFonts w:ascii="Calibri" w:hAnsi="Calibri" w:eastAsia="Yu Mincho" w:cs="Arial"/>
+          <w:rFonts w:ascii="Calibri" w:eastAsia="Yu Mincho" w:hAnsi="Calibri" w:cs="Arial"/>
           <w:noProof/>
           <w:sz w:val="22"/>
           <w:lang w:val="es-ES" w:eastAsia="es-ES"/>
@@ -429,7 +420,7 @@
           <w:tab w:val="right" w:leader="dot" w:pos="8828"/>
         </w:tabs>
         <w:rPr>
-          <w:rFonts w:ascii="Calibri" w:hAnsi="Calibri" w:eastAsia="Yu Mincho" w:cs="Arial"/>
+          <w:rFonts w:ascii="Calibri" w:eastAsia="Yu Mincho" w:hAnsi="Calibri" w:cs="Arial"/>
           <w:noProof/>
           <w:sz w:val="22"/>
           <w:lang w:val="es-ES" w:eastAsia="es-ES"/>
@@ -490,7 +481,7 @@
           <w:tab w:val="right" w:leader="dot" w:pos="8828"/>
         </w:tabs>
         <w:rPr>
-          <w:rFonts w:ascii="Calibri" w:hAnsi="Calibri" w:eastAsia="Yu Mincho" w:cs="Arial"/>
+          <w:rFonts w:ascii="Calibri" w:eastAsia="Yu Mincho" w:hAnsi="Calibri" w:cs="Arial"/>
           <w:noProof/>
           <w:sz w:val="22"/>
           <w:lang w:val="es-ES" w:eastAsia="es-ES"/>
@@ -551,7 +542,7 @@
           <w:tab w:val="right" w:leader="dot" w:pos="8828"/>
         </w:tabs>
         <w:rPr>
-          <w:rFonts w:ascii="Calibri" w:hAnsi="Calibri" w:eastAsia="Yu Mincho" w:cs="Arial"/>
+          <w:rFonts w:ascii="Calibri" w:eastAsia="Yu Mincho" w:hAnsi="Calibri" w:cs="Arial"/>
           <w:noProof/>
           <w:sz w:val="22"/>
           <w:lang w:val="es-ES" w:eastAsia="es-ES"/>
@@ -612,7 +603,7 @@
           <w:tab w:val="right" w:leader="dot" w:pos="8828"/>
         </w:tabs>
         <w:rPr>
-          <w:rFonts w:ascii="Calibri" w:hAnsi="Calibri" w:eastAsia="Yu Mincho" w:cs="Arial"/>
+          <w:rFonts w:ascii="Calibri" w:eastAsia="Yu Mincho" w:hAnsi="Calibri" w:cs="Arial"/>
           <w:noProof/>
           <w:sz w:val="22"/>
           <w:lang w:val="es-ES" w:eastAsia="es-ES"/>
@@ -673,7 +664,7 @@
           <w:tab w:val="right" w:leader="dot" w:pos="8828"/>
         </w:tabs>
         <w:rPr>
-          <w:rFonts w:ascii="Calibri" w:hAnsi="Calibri" w:eastAsia="Yu Mincho" w:cs="Arial"/>
+          <w:rFonts w:ascii="Calibri" w:eastAsia="Yu Mincho" w:hAnsi="Calibri" w:cs="Arial"/>
           <w:noProof/>
           <w:sz w:val="22"/>
           <w:lang w:val="es-ES" w:eastAsia="es-ES"/>
@@ -734,7 +725,7 @@
           <w:tab w:val="right" w:leader="dot" w:pos="8828"/>
         </w:tabs>
         <w:rPr>
-          <w:rFonts w:ascii="Calibri" w:hAnsi="Calibri" w:eastAsia="Yu Mincho" w:cs="Arial"/>
+          <w:rFonts w:ascii="Calibri" w:eastAsia="Yu Mincho" w:hAnsi="Calibri" w:cs="Arial"/>
           <w:noProof/>
           <w:sz w:val="22"/>
           <w:lang w:val="es-ES" w:eastAsia="es-ES"/>
@@ -795,7 +786,7 @@
           <w:tab w:val="right" w:leader="dot" w:pos="8828"/>
         </w:tabs>
         <w:rPr>
-          <w:rFonts w:ascii="Calibri" w:hAnsi="Calibri" w:eastAsia="Yu Mincho" w:cs="Arial"/>
+          <w:rFonts w:ascii="Calibri" w:eastAsia="Yu Mincho" w:hAnsi="Calibri" w:cs="Arial"/>
           <w:noProof/>
           <w:sz w:val="22"/>
           <w:lang w:val="es-ES" w:eastAsia="es-ES"/>
@@ -856,7 +847,7 @@
           <w:tab w:val="right" w:leader="dot" w:pos="8828"/>
         </w:tabs>
         <w:rPr>
-          <w:rFonts w:ascii="Calibri" w:hAnsi="Calibri" w:eastAsia="Yu Mincho" w:cs="Arial"/>
+          <w:rFonts w:ascii="Calibri" w:eastAsia="Yu Mincho" w:hAnsi="Calibri" w:cs="Arial"/>
           <w:noProof/>
           <w:sz w:val="22"/>
           <w:lang w:val="es-ES" w:eastAsia="es-ES"/>
@@ -917,7 +908,7 @@
           <w:tab w:val="right" w:leader="dot" w:pos="8828"/>
         </w:tabs>
         <w:rPr>
-          <w:rFonts w:ascii="Calibri" w:hAnsi="Calibri" w:eastAsia="Yu Mincho" w:cs="Arial"/>
+          <w:rFonts w:ascii="Calibri" w:eastAsia="Yu Mincho" w:hAnsi="Calibri" w:cs="Arial"/>
           <w:noProof/>
           <w:sz w:val="22"/>
           <w:lang w:val="es-ES" w:eastAsia="es-ES"/>
@@ -978,7 +969,7 @@
           <w:tab w:val="right" w:leader="dot" w:pos="8828"/>
         </w:tabs>
         <w:rPr>
-          <w:rFonts w:ascii="Calibri" w:hAnsi="Calibri" w:eastAsia="Yu Mincho" w:cs="Arial"/>
+          <w:rFonts w:ascii="Calibri" w:eastAsia="Yu Mincho" w:hAnsi="Calibri" w:cs="Arial"/>
           <w:noProof/>
           <w:sz w:val="22"/>
           <w:lang w:val="es-ES" w:eastAsia="es-ES"/>
@@ -1039,7 +1030,7 @@
           <w:tab w:val="right" w:leader="dot" w:pos="8828"/>
         </w:tabs>
         <w:rPr>
-          <w:rFonts w:ascii="Calibri" w:hAnsi="Calibri" w:eastAsia="Yu Mincho" w:cs="Arial"/>
+          <w:rFonts w:ascii="Calibri" w:eastAsia="Yu Mincho" w:hAnsi="Calibri" w:cs="Arial"/>
           <w:noProof/>
           <w:sz w:val="22"/>
           <w:lang w:val="es-ES" w:eastAsia="es-ES"/>
@@ -1100,7 +1091,7 @@
           <w:tab w:val="right" w:leader="dot" w:pos="8828"/>
         </w:tabs>
         <w:rPr>
-          <w:rFonts w:ascii="Calibri" w:hAnsi="Calibri" w:eastAsia="Yu Mincho" w:cs="Arial"/>
+          <w:rFonts w:ascii="Calibri" w:eastAsia="Yu Mincho" w:hAnsi="Calibri" w:cs="Arial"/>
           <w:noProof/>
           <w:sz w:val="22"/>
           <w:lang w:val="es-ES" w:eastAsia="es-ES"/>
@@ -1161,7 +1152,7 @@
           <w:tab w:val="right" w:leader="dot" w:pos="8828"/>
         </w:tabs>
         <w:rPr>
-          <w:rFonts w:ascii="Calibri" w:hAnsi="Calibri" w:eastAsia="Yu Mincho" w:cs="Arial"/>
+          <w:rFonts w:ascii="Calibri" w:eastAsia="Yu Mincho" w:hAnsi="Calibri" w:cs="Arial"/>
           <w:noProof/>
           <w:sz w:val="22"/>
           <w:lang w:val="es-ES" w:eastAsia="es-ES"/>
@@ -1222,7 +1213,7 @@
           <w:tab w:val="right" w:leader="dot" w:pos="8828"/>
         </w:tabs>
         <w:rPr>
-          <w:rFonts w:ascii="Calibri" w:hAnsi="Calibri" w:eastAsia="Yu Mincho" w:cs="Arial"/>
+          <w:rFonts w:ascii="Calibri" w:eastAsia="Yu Mincho" w:hAnsi="Calibri" w:cs="Arial"/>
           <w:noProof/>
           <w:sz w:val="22"/>
           <w:lang w:val="es-ES" w:eastAsia="es-ES"/>
@@ -1283,7 +1274,7 @@
           <w:tab w:val="right" w:leader="dot" w:pos="8828"/>
         </w:tabs>
         <w:rPr>
-          <w:rFonts w:ascii="Calibri" w:hAnsi="Calibri" w:eastAsia="Yu Mincho" w:cs="Arial"/>
+          <w:rFonts w:ascii="Calibri" w:eastAsia="Yu Mincho" w:hAnsi="Calibri" w:cs="Arial"/>
           <w:noProof/>
           <w:sz w:val="22"/>
           <w:lang w:val="es-ES" w:eastAsia="es-ES"/>
@@ -1344,7 +1335,7 @@
           <w:tab w:val="right" w:leader="dot" w:pos="8828"/>
         </w:tabs>
         <w:rPr>
-          <w:rFonts w:ascii="Calibri" w:hAnsi="Calibri" w:eastAsia="Yu Mincho" w:cs="Arial"/>
+          <w:rFonts w:ascii="Calibri" w:eastAsia="Yu Mincho" w:hAnsi="Calibri" w:cs="Arial"/>
           <w:noProof/>
           <w:sz w:val="22"/>
           <w:lang w:val="es-ES" w:eastAsia="es-ES"/>
@@ -1405,7 +1396,7 @@
           <w:tab w:val="right" w:leader="dot" w:pos="8828"/>
         </w:tabs>
         <w:rPr>
-          <w:rFonts w:ascii="Calibri" w:hAnsi="Calibri" w:eastAsia="Yu Mincho" w:cs="Arial"/>
+          <w:rFonts w:ascii="Calibri" w:eastAsia="Yu Mincho" w:hAnsi="Calibri" w:cs="Arial"/>
           <w:noProof/>
           <w:sz w:val="22"/>
           <w:lang w:val="es-ES" w:eastAsia="es-ES"/>
@@ -1466,7 +1457,7 @@
           <w:tab w:val="right" w:leader="dot" w:pos="8828"/>
         </w:tabs>
         <w:rPr>
-          <w:rFonts w:ascii="Calibri" w:hAnsi="Calibri" w:eastAsia="Yu Mincho" w:cs="Arial"/>
+          <w:rFonts w:ascii="Calibri" w:eastAsia="Yu Mincho" w:hAnsi="Calibri" w:cs="Arial"/>
           <w:noProof/>
           <w:sz w:val="22"/>
           <w:lang w:val="es-ES" w:eastAsia="es-ES"/>
@@ -1527,7 +1518,7 @@
           <w:tab w:val="right" w:leader="dot" w:pos="8828"/>
         </w:tabs>
         <w:rPr>
-          <w:rFonts w:ascii="Calibri" w:hAnsi="Calibri" w:eastAsia="Yu Mincho" w:cs="Arial"/>
+          <w:rFonts w:ascii="Calibri" w:eastAsia="Yu Mincho" w:hAnsi="Calibri" w:cs="Arial"/>
           <w:noProof/>
           <w:sz w:val="22"/>
           <w:lang w:val="es-ES" w:eastAsia="es-ES"/>
@@ -1588,7 +1579,7 @@
           <w:tab w:val="right" w:leader="dot" w:pos="8828"/>
         </w:tabs>
         <w:rPr>
-          <w:rFonts w:ascii="Calibri" w:hAnsi="Calibri" w:eastAsia="Yu Mincho" w:cs="Arial"/>
+          <w:rFonts w:ascii="Calibri" w:eastAsia="Yu Mincho" w:hAnsi="Calibri" w:cs="Arial"/>
           <w:noProof/>
           <w:sz w:val="22"/>
           <w:lang w:val="es-ES" w:eastAsia="es-ES"/>
@@ -1649,7 +1640,7 @@
           <w:tab w:val="right" w:leader="dot" w:pos="8828"/>
         </w:tabs>
         <w:rPr>
-          <w:rFonts w:ascii="Calibri" w:hAnsi="Calibri" w:eastAsia="Yu Mincho" w:cs="Arial"/>
+          <w:rFonts w:ascii="Calibri" w:eastAsia="Yu Mincho" w:hAnsi="Calibri" w:cs="Arial"/>
           <w:noProof/>
           <w:sz w:val="22"/>
           <w:lang w:val="es-ES" w:eastAsia="es-ES"/>
@@ -1716,9 +1707,10 @@
           <w:rFonts w:cs="Arial"/>
           <w:szCs w:val="24"/>
         </w:rPr>
+        <w:lastRenderedPageBreak/>
         <w:fldChar w:fldCharType="end"/>
       </w:r>
-      <w:bookmarkStart w:name="_Toc115613415" w:id="0"/>
+      <w:bookmarkStart w:id="0" w:name="_Toc115613415"/>
       <w:r>
         <w:t>Tabla de versionado</w:t>
       </w:r>
@@ -1728,12 +1720,12 @@
       <w:tblPr>
         <w:tblW w:w="0" w:type="auto"/>
         <w:tblBorders>
-          <w:top w:val="single" w:color="C9C9C9" w:sz="4" w:space="0"/>
-          <w:left w:val="single" w:color="C9C9C9" w:sz="4" w:space="0"/>
-          <w:bottom w:val="single" w:color="C9C9C9" w:sz="4" w:space="0"/>
-          <w:right w:val="single" w:color="C9C9C9" w:sz="4" w:space="0"/>
-          <w:insideH w:val="single" w:color="C9C9C9" w:sz="4" w:space="0"/>
-          <w:insideV w:val="single" w:color="C9C9C9" w:sz="4" w:space="0"/>
+          <w:top w:val="single" w:sz="4" w:space="0" w:color="C9C9C9"/>
+          <w:left w:val="single" w:sz="4" w:space="0" w:color="C9C9C9"/>
+          <w:bottom w:val="single" w:sz="4" w:space="0" w:color="C9C9C9"/>
+          <w:right w:val="single" w:sz="4" w:space="0" w:color="C9C9C9"/>
+          <w:insideH w:val="single" w:sz="4" w:space="0" w:color="C9C9C9"/>
+          <w:insideV w:val="single" w:sz="4" w:space="0" w:color="C9C9C9"/>
         </w:tblBorders>
         <w:tblLayout w:type="fixed"/>
         <w:tblLook w:val="04A0" w:firstRow="1" w:lastRow="0" w:firstColumn="1" w:lastColumn="0" w:noHBand="0" w:noVBand="1"/>
@@ -1752,9 +1744,9 @@
           <w:tcPr>
             <w:tcW w:w="1107" w:type="dxa"/>
             <w:tcBorders>
-              <w:top w:val="single" w:color="A5A5A5" w:sz="4" w:space="0"/>
-              <w:left w:val="single" w:color="A5A5A5" w:sz="4" w:space="0"/>
-              <w:bottom w:val="single" w:color="A5A5A5" w:sz="4" w:space="0"/>
+              <w:top w:val="single" w:sz="4" w:space="0" w:color="A5A5A5"/>
+              <w:left w:val="single" w:sz="4" w:space="0" w:color="A5A5A5"/>
+              <w:bottom w:val="single" w:sz="4" w:space="0" w:color="A5A5A5"/>
               <w:right w:val="nil"/>
             </w:tcBorders>
             <w:shd w:val="clear" w:color="auto" w:fill="A5A5A5"/>
@@ -1781,9 +1773,9 @@
           <w:tcPr>
             <w:tcW w:w="3144" w:type="dxa"/>
             <w:tcBorders>
-              <w:top w:val="single" w:color="A5A5A5" w:sz="4" w:space="0"/>
+              <w:top w:val="single" w:sz="4" w:space="0" w:color="A5A5A5"/>
               <w:left w:val="nil"/>
-              <w:bottom w:val="single" w:color="A5A5A5" w:sz="4" w:space="0"/>
+              <w:bottom w:val="single" w:sz="4" w:space="0" w:color="A5A5A5"/>
               <w:right w:val="nil"/>
             </w:tcBorders>
             <w:shd w:val="clear" w:color="auto" w:fill="A5A5A5"/>
@@ -1810,9 +1802,9 @@
           <w:tcPr>
             <w:tcW w:w="3372" w:type="dxa"/>
             <w:tcBorders>
-              <w:top w:val="single" w:color="A5A5A5" w:sz="4" w:space="0"/>
+              <w:top w:val="single" w:sz="4" w:space="0" w:color="A5A5A5"/>
               <w:left w:val="nil"/>
-              <w:bottom w:val="single" w:color="A5A5A5" w:sz="4" w:space="0"/>
+              <w:bottom w:val="single" w:sz="4" w:space="0" w:color="A5A5A5"/>
               <w:right w:val="nil"/>
             </w:tcBorders>
             <w:shd w:val="clear" w:color="auto" w:fill="A5A5A5"/>
@@ -1839,10 +1831,10 @@
           <w:tcPr>
             <w:tcW w:w="1431" w:type="dxa"/>
             <w:tcBorders>
-              <w:top w:val="single" w:color="A5A5A5" w:sz="4" w:space="0"/>
+              <w:top w:val="single" w:sz="4" w:space="0" w:color="A5A5A5"/>
               <w:left w:val="nil"/>
-              <w:bottom w:val="single" w:color="A5A5A5" w:sz="4" w:space="0"/>
-              <w:right w:val="single" w:color="A5A5A5" w:sz="4" w:space="0"/>
+              <w:bottom w:val="single" w:sz="4" w:space="0" w:color="A5A5A5"/>
+              <w:right w:val="single" w:sz="4" w:space="0" w:color="A5A5A5"/>
             </w:tcBorders>
             <w:shd w:val="clear" w:color="auto" w:fill="A5A5A5"/>
           </w:tcPr>
@@ -2079,7 +2071,7 @@
         <w:sectPr>
           <w:headerReference w:type="default" r:id="rId11"/>
           <w:footerReference w:type="default" r:id="rId12"/>
-          <w:pgSz w:w="12240" w:h="15840" w:orient="portrait"/>
+          <w:pgSz w:w="12240" w:h="15840"/>
           <w:pgMar w:top="1985" w:right="1701" w:bottom="1418" w:left="1701" w:header="709" w:footer="709" w:gutter="0"/>
           <w:cols w:space="708"/>
           <w:docGrid w:linePitch="360"/>
@@ -2091,130 +2083,106 @@
         <w:pStyle w:val="Heading1"/>
       </w:pPr>
       <w:r>
-        <w:rPr/>
+        <w:lastRenderedPageBreak/>
         <w:t>Cómo Representar los Requisitos</w:t>
+      </w:r>
+    </w:p>
+    <w:p/>
+    <w:p>
+      <w:r>
+        <w:t xml:space="preserve">El equipo de desarrollo acordó una nomenclatura específica para representar los requisitos y llevar un orden de </w:t>
+      </w:r>
+      <w:bookmarkStart w:id="1" w:name="_Int_jSDhViOk"/>
+      <w:r>
+        <w:t>estos</w:t>
+      </w:r>
+      <w:bookmarkEnd w:id="1"/>
+      <w:r>
+        <w:t>. El esquema básico de represe</w:t>
+      </w:r>
+      <w:r>
+        <w:t>ntación sería:</w:t>
       </w:r>
     </w:p>
     <w:p>
-      <w:pPr>
-        <w:pStyle w:val="Normal"/>
-      </w:pPr>
+      <w:r>
+        <w:t>Task-</w:t>
+      </w:r>
+      <w:r>
+        <w:t>Y</w:t>
+      </w:r>
+      <w:r>
+        <w:t>XX</w:t>
+      </w:r>
+      <w:r>
+        <w:t>-</w:t>
+      </w:r>
+      <w:r>
+        <w:t>v</w:t>
+      </w:r>
+      <w:r>
+        <w:t>x</w:t>
+      </w:r>
+      <w:r>
+        <w:t>.</w:t>
+      </w:r>
+      <w:r>
+        <w:t>x</w:t>
+      </w:r>
+      <w:r>
+        <w:t>: abc</w:t>
+      </w:r>
     </w:p>
     <w:p>
-      <w:pPr>
-        <w:pStyle w:val="Normal"/>
-      </w:pPr>
-      <w:r>
-        <w:rPr/>
-        <w:t xml:space="preserve">El equipo de desarrollo acordó una nomenclatura específica para representar los requisitos y llevar un orden de </w:t>
-      </w:r>
-      <w:bookmarkStart w:name="_Int_jSDhViOk" w:id="186070460"/>
-      <w:r>
-        <w:rPr/>
-        <w:t>estos</w:t>
-      </w:r>
-      <w:bookmarkEnd w:id="186070460"/>
-      <w:r>
-        <w:rPr/>
-        <w:t>. El esquema básico de represe</w:t>
-      </w:r>
-      <w:r>
-        <w:rPr/>
-        <w:t>ntación sería:</w:t>
+      <w:r>
+        <w:t>(Descripción)</w:t>
+      </w:r>
+    </w:p>
+    <w:p/>
+    <w:p>
+      <w:r>
+        <w:t xml:space="preserve">Donde </w:t>
+      </w:r>
+      <w:r>
+        <w:t>Y</w:t>
+      </w:r>
+      <w:r>
+        <w:t>XX sería el identificador del requisito en cuestión</w:t>
+      </w:r>
+      <w:r>
+        <w:t>, formado por una letra A, B o C correspondiente con los requisitos del producto, del proyecto y de la organización respectivamente y dos números enteros.</w:t>
+      </w:r>
+      <w:r>
+        <w:t xml:space="preserve"> </w:t>
+      </w:r>
+      <w:r>
+        <w:t xml:space="preserve">Además </w:t>
+      </w:r>
+      <w:r>
+        <w:t xml:space="preserve">abc </w:t>
+      </w:r>
+      <w:r>
+        <w:t>sería</w:t>
+      </w:r>
+      <w:r>
+        <w:t xml:space="preserve"> el título del requisito.</w:t>
+      </w:r>
+      <w:r>
+        <w:t xml:space="preserve"> </w:t>
+      </w:r>
+      <w:r>
+        <w:t>Seguidamente</w:t>
+      </w:r>
+      <w:r>
+        <w:t>, se aportará una breve descripción de este.</w:t>
+      </w:r>
+      <w:r>
+        <w:t xml:space="preserve"> Finalmente, vx.x se corresponde con la versión del requisito en cuestión.</w:t>
       </w:r>
     </w:p>
     <w:p>
-      <w:pPr>
-        <w:pStyle w:val="Normal"/>
-      </w:pPr>
-      <w:r>
-        <w:rPr/>
-        <w:t>Task</w:t>
-      </w:r>
-      <w:r>
-        <w:rPr/>
-        <w:t>-XXX</w:t>
-      </w:r>
-      <w:r>
-        <w:rPr/>
-        <w:t>-</w:t>
-      </w:r>
-      <w:r>
-        <w:rPr/>
-        <w:t>v</w:t>
-      </w:r>
-      <w:r>
-        <w:rPr/>
-        <w:t>x</w:t>
-      </w:r>
-      <w:r>
-        <w:rPr/>
-        <w:t>.</w:t>
-      </w:r>
-      <w:r>
-        <w:rPr/>
-        <w:t>x</w:t>
-      </w:r>
-      <w:r>
-        <w:rPr/>
-        <w:t>: abc</w:t>
-      </w:r>
-    </w:p>
-    <w:p>
-      <w:pPr>
-        <w:pStyle w:val="Normal"/>
-      </w:pPr>
-      <w:r>
-        <w:rPr/>
-        <w:t>(Descripción)</w:t>
-      </w:r>
-    </w:p>
-    <w:p>
-      <w:pPr>
-        <w:pStyle w:val="Normal"/>
-      </w:pPr>
-    </w:p>
-    <w:p>
-      <w:pPr>
-        <w:pStyle w:val="Normal"/>
-      </w:pPr>
-      <w:r>
-        <w:rPr/>
-        <w:t xml:space="preserve">Donde XXX sería el identificador del requisito en cuestión y </w:t>
-      </w:r>
-      <w:r>
-        <w:rPr/>
-        <w:t>abc</w:t>
-      </w:r>
-      <w:r>
-        <w:rPr/>
-        <w:t xml:space="preserve"> </w:t>
-      </w:r>
-      <w:r>
-        <w:rPr/>
-        <w:t>sería</w:t>
-      </w:r>
-      <w:r>
-        <w:rPr/>
-        <w:t xml:space="preserve"> el título del requisito.</w:t>
-      </w:r>
-      <w:r>
-        <w:rPr/>
-        <w:t xml:space="preserve"> Además, se aportará una breve descripción de este.</w:t>
-      </w:r>
-      <w:r>
-        <w:rPr/>
-        <w:t xml:space="preserve"> Finalmente, </w:t>
-      </w:r>
-      <w:proofErr w:type="spellStart"/>
-      <w:r>
-        <w:rPr/>
-        <w:t>vx.x</w:t>
-      </w:r>
-      <w:proofErr w:type="spellEnd"/>
-      <w:r>
-        <w:rPr/>
-        <w:t xml:space="preserve"> se corresponde con la versión del requisito en cuestión.</w:t>
+      <w:r>
+        <w:t>Los requisitos se categorizarán según si son funcionales o no funcionales, mantenimiento, seguridad u obsoletos mediante etiquetas asociadas a los mismos.</w:t>
       </w:r>
     </w:p>
     <w:p>
@@ -2222,99 +2190,63 @@
         <w:pStyle w:val="Heading1"/>
       </w:pPr>
       <w:r>
-        <w:rPr/>
         <w:t>Cómo se Priorizan</w:t>
+      </w:r>
+    </w:p>
+    <w:p/>
+    <w:p>
+      <w:r>
+        <w:t>Los requisitos se priorizan mediante un sistema de etiquetado por el que se diferencian tres niveles de prioridad;</w:t>
+      </w:r>
+      <w:r>
+        <w:t xml:space="preserve"> </w:t>
+      </w:r>
+      <w:r>
+        <w:t>“</w:t>
+      </w:r>
+      <w:r>
+        <w:t>alta</w:t>
+      </w:r>
+      <w:r>
+        <w:t>”</w:t>
+      </w:r>
+      <w:r>
+        <w:t xml:space="preserve">, </w:t>
+      </w:r>
+      <w:r>
+        <w:t>“</w:t>
+      </w:r>
+      <w:r>
+        <w:t>media</w:t>
+      </w:r>
+      <w:r>
+        <w:t>”</w:t>
+      </w:r>
+      <w:r>
+        <w:t xml:space="preserve"> y </w:t>
+      </w:r>
+      <w:r>
+        <w:t>“</w:t>
+      </w:r>
+      <w:r>
+        <w:t>baja</w:t>
+      </w:r>
+      <w:r>
+        <w:t>”</w:t>
+      </w:r>
+      <w:r>
+        <w:t>.</w:t>
+      </w:r>
+      <w:r>
+        <w:t xml:space="preserve"> El equipo llegará a un consenso sobre la prioridad de cada una de las tareas.</w:t>
       </w:r>
     </w:p>
     <w:p>
-      <w:pPr>
-        <w:pStyle w:val="Normal"/>
-      </w:pPr>
-    </w:p>
-    <w:p>
-      <w:pPr>
-        <w:pStyle w:val="Normal"/>
-      </w:pPr>
-      <w:r>
-        <w:rPr/>
-        <w:t xml:space="preserve">Los requisitos se priorizan mediante un sistema de etiquetado por </w:t>
-      </w:r>
-      <w:r>
-        <w:rPr/>
-        <w:t>el</w:t>
-      </w:r>
-      <w:r>
-        <w:rPr/>
-        <w:t xml:space="preserve"> que se diferencian tres niveles de prioridad;</w:t>
-      </w:r>
-      <w:r>
-        <w:rPr/>
-        <w:t xml:space="preserve"> </w:t>
-      </w:r>
-      <w:r>
-        <w:rPr/>
-        <w:t>“</w:t>
-      </w:r>
-      <w:r>
-        <w:rPr/>
-        <w:t>alta</w:t>
-      </w:r>
-      <w:r>
-        <w:rPr/>
-        <w:t>”</w:t>
-      </w:r>
-      <w:r>
-        <w:rPr/>
-        <w:t xml:space="preserve">, </w:t>
-      </w:r>
-      <w:r>
-        <w:rPr/>
-        <w:t>“</w:t>
-      </w:r>
-      <w:r>
-        <w:rPr/>
-        <w:t>media</w:t>
-      </w:r>
-      <w:r>
-        <w:rPr/>
-        <w:t>”</w:t>
-      </w:r>
-      <w:r>
-        <w:rPr/>
-        <w:t xml:space="preserve"> y </w:t>
-      </w:r>
-      <w:r>
-        <w:rPr/>
-        <w:t>“</w:t>
-      </w:r>
-      <w:r>
-        <w:rPr/>
-        <w:t>baja</w:t>
-      </w:r>
-      <w:r>
-        <w:rPr/>
-        <w:t>”</w:t>
-      </w:r>
-      <w:r>
-        <w:rPr/>
-        <w:t>.</w:t>
-      </w:r>
-      <w:r>
-        <w:rPr/>
-        <w:t xml:space="preserve"> El equipo llegará a un consenso sobre la prioridad de cada una de las tareas</w:t>
-      </w:r>
-      <w:r>
-        <w:rPr/>
-        <w:t>.</w:t>
-      </w:r>
-    </w:p>
-    <w:p>
-      <w:pPr>
-        <w:pStyle w:val="Normal"/>
-      </w:pPr>
-      <w:r>
-        <w:rPr/>
-        <w:t>En el caso de que un requisito quede obsoleto, se categorizará como prioridad “Obsoleta”</w:t>
+      <w:r>
+        <w:t xml:space="preserve">En el caso de que un requisito quede obsoleto, </w:t>
+      </w:r>
+      <w:r>
+        <w:t>este no poseerá ninguna prioridad y se marcará como prioridad nula indicando un “-“.</w:t>
       </w:r>
     </w:p>
     <w:p>
@@ -2327,7 +2259,6 @@
         <w:pStyle w:val="Heading1"/>
       </w:pPr>
       <w:r>
-        <w:rPr/>
         <w:t>Qué Métricas se Utilizarán para Controlar su Cumplimiento</w:t>
       </w:r>
     </w:p>
@@ -2342,7 +2273,7 @@
         <w:rPr>
           <w:b w:val="0"/>
           <w:bCs w:val="0"/>
-          <w:color w:val="000000" w:themeColor="text1" w:themeTint="FF" w:themeShade="FF"/>
+          <w:color w:val="000000"/>
           <w:sz w:val="24"/>
           <w:szCs w:val="24"/>
         </w:rPr>
@@ -2351,17 +2282,18 @@
         <w:rPr>
           <w:b w:val="0"/>
           <w:bCs w:val="0"/>
-          <w:color w:val="000000" w:themeColor="text1" w:themeTint="FF" w:themeShade="FF"/>
+          <w:color w:val="000000"/>
           <w:sz w:val="24"/>
           <w:szCs w:val="24"/>
         </w:rPr>
+        <w:lastRenderedPageBreak/>
         <w:t xml:space="preserve">Para que demos por completado un requisito, en las diferentes reuniones pactadas con el patrocinador </w:t>
       </w:r>
       <w:r>
         <w:rPr>
           <w:b w:val="0"/>
           <w:bCs w:val="0"/>
-          <w:color w:val="000000" w:themeColor="text1" w:themeTint="FF" w:themeShade="FF"/>
+          <w:color w:val="000000"/>
           <w:sz w:val="24"/>
           <w:szCs w:val="24"/>
         </w:rPr>
@@ -2371,7 +2303,7 @@
         <w:rPr>
           <w:b w:val="0"/>
           <w:bCs w:val="0"/>
-          <w:color w:val="000000" w:themeColor="text1" w:themeTint="FF" w:themeShade="FF"/>
+          <w:color w:val="000000"/>
           <w:sz w:val="24"/>
           <w:szCs w:val="24"/>
         </w:rPr>
@@ -2381,7 +2313,7 @@
         <w:rPr>
           <w:b w:val="0"/>
           <w:bCs w:val="0"/>
-          <w:color w:val="000000" w:themeColor="text1" w:themeTint="FF" w:themeShade="FF"/>
+          <w:color w:val="000000"/>
           <w:sz w:val="24"/>
           <w:szCs w:val="24"/>
         </w:rPr>
@@ -2391,7 +2323,7 @@
         <w:rPr>
           <w:b w:val="0"/>
           <w:bCs w:val="0"/>
-          <w:color w:val="000000" w:themeColor="text1" w:themeTint="FF" w:themeShade="FF"/>
+          <w:color w:val="000000"/>
           <w:sz w:val="24"/>
           <w:szCs w:val="24"/>
         </w:rPr>
@@ -2401,7 +2333,7 @@
         <w:rPr>
           <w:b w:val="0"/>
           <w:bCs w:val="0"/>
-          <w:color w:val="000000" w:themeColor="text1" w:themeTint="FF" w:themeShade="FF"/>
+          <w:color w:val="000000"/>
           <w:sz w:val="24"/>
           <w:szCs w:val="24"/>
         </w:rPr>
@@ -2411,7 +2343,7 @@
         <w:rPr>
           <w:b w:val="0"/>
           <w:bCs w:val="0"/>
-          <w:color w:val="000000" w:themeColor="text1" w:themeTint="FF" w:themeShade="FF"/>
+          <w:color w:val="000000"/>
           <w:sz w:val="24"/>
           <w:szCs w:val="24"/>
         </w:rPr>
@@ -2433,41 +2365,27 @@
         <w:pStyle w:val="Heading1"/>
       </w:pPr>
       <w:r>
-        <w:rPr/>
         <w:t>Cómo se Analizará el Impacto de un Cambio y quién lo Autoriza</w:t>
       </w:r>
     </w:p>
+    <w:p/>
     <w:p>
-      <w:pPr>
-        <w:pStyle w:val="Normal"/>
-      </w:pPr>
-    </w:p>
-    <w:p>
-      <w:pPr>
-        <w:pStyle w:val="Normal"/>
-      </w:pPr>
-      <w:r>
-        <w:rPr/>
+      <w:r>
         <w:t xml:space="preserve">Tras la notificación de rechazo de un requisito </w:t>
       </w:r>
       <w:r>
-        <w:rPr/>
         <w:t xml:space="preserve">implementado </w:t>
       </w:r>
       <w:r>
-        <w:rPr/>
         <w:t>por parte del patrocinador, el equipo se reunirá en un plazo de 3 días para llevar a cabo un análisis en el qu</w:t>
       </w:r>
       <w:r>
-        <w:rPr/>
         <w:t xml:space="preserve">e se evaluarán </w:t>
       </w:r>
       <w:r>
-        <w:rPr/>
         <w:t xml:space="preserve">aquellos subsistemas que se vean afectados por el cambio que debe de hacerse. Tras este análisis, es el director de proyecto el encargado de </w:t>
       </w:r>
       <w:r>
-        <w:rPr/>
         <w:t>autorizar la puesta en marcha del nuevo requisito.</w:t>
       </w:r>
     </w:p>
@@ -2481,7 +2399,6 @@
         <w:pStyle w:val="Heading1"/>
       </w:pPr>
       <w:r>
-        <w:rPr/>
         <w:t>Cómo hacer el Seguimiento de los cambios en los Requisitos</w:t>
       </w:r>
     </w:p>
@@ -2496,7 +2413,7 @@
         <w:rPr>
           <w:b w:val="0"/>
           <w:bCs w:val="0"/>
-          <w:color w:val="000000" w:themeColor="text1" w:themeTint="FF" w:themeShade="FF"/>
+          <w:color w:val="000000"/>
           <w:sz w:val="24"/>
           <w:szCs w:val="24"/>
         </w:rPr>
@@ -2505,7 +2422,7 @@
         <w:rPr>
           <w:b w:val="0"/>
           <w:bCs w:val="0"/>
-          <w:color w:val="000000" w:themeColor="text1" w:themeTint="FF" w:themeShade="FF"/>
+          <w:color w:val="000000"/>
           <w:sz w:val="24"/>
           <w:szCs w:val="24"/>
         </w:rPr>
@@ -2515,255 +2432,71 @@
         <w:rPr>
           <w:b w:val="0"/>
           <w:bCs w:val="0"/>
-          <w:color w:val="000000" w:themeColor="text1" w:themeTint="FF" w:themeShade="FF"/>
+          <w:color w:val="000000"/>
           <w:sz w:val="24"/>
           <w:szCs w:val="24"/>
         </w:rPr>
-        <w:t xml:space="preserve"> en </w:t>
+        <w:t xml:space="preserve"> en GitHub</w:t>
       </w:r>
       <w:r>
         <w:rPr>
           <w:b w:val="0"/>
           <w:bCs w:val="0"/>
-          <w:color w:val="000000" w:themeColor="text1" w:themeTint="FF" w:themeShade="FF"/>
+          <w:color w:val="000000"/>
           <w:sz w:val="24"/>
           <w:szCs w:val="24"/>
         </w:rPr>
-        <w:t>GitHub</w:t>
+        <w:t xml:space="preserve">, el director del proyecto estará al tanto </w:t>
       </w:r>
       <w:r>
         <w:rPr>
           <w:b w:val="0"/>
           <w:bCs w:val="0"/>
-          <w:color w:val="000000" w:themeColor="text1" w:themeTint="FF" w:themeShade="FF"/>
+          <w:color w:val="000000"/>
           <w:sz w:val="24"/>
           <w:szCs w:val="24"/>
         </w:rPr>
-        <w:t>, el director del proyecto estará</w:t>
+        <w:t xml:space="preserve">de las nuevas versiones y siendo él quien acepte las pull request </w:t>
       </w:r>
       <w:r>
         <w:rPr>
           <w:b w:val="0"/>
           <w:bCs w:val="0"/>
-          <w:color w:val="000000" w:themeColor="text1" w:themeTint="FF" w:themeShade="FF"/>
+          <w:color w:val="000000"/>
           <w:sz w:val="24"/>
           <w:szCs w:val="24"/>
         </w:rPr>
-        <w:t xml:space="preserve"> </w:t>
+        <w:t>para hacer una revisión previa antes de la unificación de este cambio con la rama principal del proyecto.</w:t>
       </w:r>
       <w:r>
         <w:rPr>
           <w:b w:val="0"/>
           <w:bCs w:val="0"/>
-          <w:color w:val="000000" w:themeColor="text1" w:themeTint="FF" w:themeShade="FF"/>
+          <w:color w:val="000000"/>
           <w:sz w:val="24"/>
           <w:szCs w:val="24"/>
         </w:rPr>
-        <w:t>a</w:t>
+        <w:t xml:space="preserve"> En el caso de que algún requisito requiera de modificación, se reestructu</w:t>
       </w:r>
       <w:r>
         <w:rPr>
           <w:b w:val="0"/>
           <w:bCs w:val="0"/>
-          <w:color w:val="000000" w:themeColor="text1" w:themeTint="FF" w:themeShade="FF"/>
+          <w:color w:val="000000"/>
           <w:sz w:val="24"/>
           <w:szCs w:val="24"/>
         </w:rPr>
-        <w:t>l</w:t>
+        <w:t>rará este documento</w:t>
       </w:r>
       <w:r>
         <w:rPr>
           <w:b w:val="0"/>
           <w:bCs w:val="0"/>
-          <w:color w:val="000000" w:themeColor="text1" w:themeTint="FF" w:themeShade="FF"/>
+          <w:color w:val="000000"/>
           <w:sz w:val="24"/>
           <w:szCs w:val="24"/>
         </w:rPr>
-        <w:t xml:space="preserve"> </w:t>
-      </w:r>
-      <w:r>
-        <w:rPr>
-          <w:b w:val="0"/>
-          <w:bCs w:val="0"/>
-          <w:color w:val="000000" w:themeColor="text1" w:themeTint="FF" w:themeShade="FF"/>
-          <w:sz w:val="24"/>
-          <w:szCs w:val="24"/>
-        </w:rPr>
-        <w:t>t</w:t>
-      </w:r>
-      <w:r>
-        <w:rPr>
-          <w:b w:val="0"/>
-          <w:bCs w:val="0"/>
-          <w:color w:val="000000" w:themeColor="text1" w:themeTint="FF" w:themeShade="FF"/>
-          <w:sz w:val="24"/>
-          <w:szCs w:val="24"/>
-        </w:rPr>
-        <w:t>a</w:t>
-      </w:r>
-      <w:r>
-        <w:rPr>
-          <w:b w:val="0"/>
-          <w:bCs w:val="0"/>
-          <w:color w:val="000000" w:themeColor="text1" w:themeTint="FF" w:themeShade="FF"/>
-          <w:sz w:val="24"/>
-          <w:szCs w:val="24"/>
-        </w:rPr>
-        <w:t>nt</w:t>
-      </w:r>
-      <w:r>
-        <w:rPr>
-          <w:b w:val="0"/>
-          <w:bCs w:val="0"/>
-          <w:color w:val="000000" w:themeColor="text1" w:themeTint="FF" w:themeShade="FF"/>
-          <w:sz w:val="24"/>
-          <w:szCs w:val="24"/>
-        </w:rPr>
-        <w:t>o</w:t>
-      </w:r>
-      <w:r>
-        <w:rPr>
-          <w:b w:val="0"/>
-          <w:bCs w:val="0"/>
-          <w:color w:val="000000" w:themeColor="text1" w:themeTint="FF" w:themeShade="FF"/>
-          <w:sz w:val="24"/>
-          <w:szCs w:val="24"/>
-        </w:rPr>
-        <w:t xml:space="preserve"> </w:t>
-      </w:r>
-      <w:r>
-        <w:rPr>
-          <w:b w:val="0"/>
-          <w:bCs w:val="0"/>
-          <w:color w:val="000000" w:themeColor="text1" w:themeTint="FF" w:themeShade="FF"/>
-          <w:sz w:val="24"/>
-          <w:szCs w:val="24"/>
-        </w:rPr>
-        <w:t xml:space="preserve">de las nuevas versiones y siendo él quien acepte las </w:t>
-      </w:r>
-      <w:proofErr w:type="spellStart"/>
-      <w:r>
-        <w:rPr>
-          <w:b w:val="0"/>
-          <w:bCs w:val="0"/>
-          <w:color w:val="000000" w:themeColor="text1" w:themeTint="FF" w:themeShade="FF"/>
-          <w:sz w:val="24"/>
-          <w:szCs w:val="24"/>
-        </w:rPr>
-        <w:t>pull</w:t>
-      </w:r>
-      <w:proofErr w:type="spellEnd"/>
-      <w:r>
-        <w:rPr>
-          <w:b w:val="0"/>
-          <w:bCs w:val="0"/>
-          <w:color w:val="000000" w:themeColor="text1" w:themeTint="FF" w:themeShade="FF"/>
-          <w:sz w:val="24"/>
-          <w:szCs w:val="24"/>
-        </w:rPr>
-        <w:t xml:space="preserve"> </w:t>
-      </w:r>
-      <w:proofErr w:type="spellStart"/>
-      <w:r>
-        <w:rPr>
-          <w:b w:val="0"/>
-          <w:bCs w:val="0"/>
-          <w:color w:val="000000" w:themeColor="text1" w:themeTint="FF" w:themeShade="FF"/>
-          <w:sz w:val="24"/>
-          <w:szCs w:val="24"/>
-        </w:rPr>
-        <w:t>request</w:t>
-      </w:r>
-      <w:proofErr w:type="spellEnd"/>
-      <w:r>
-        <w:rPr>
-          <w:b w:val="0"/>
-          <w:bCs w:val="0"/>
-          <w:color w:val="000000" w:themeColor="text1" w:themeTint="FF" w:themeShade="FF"/>
-          <w:sz w:val="24"/>
-          <w:szCs w:val="24"/>
-        </w:rPr>
-        <w:t xml:space="preserve"> </w:t>
-      </w:r>
-      <w:r>
-        <w:rPr>
-          <w:b w:val="0"/>
-          <w:bCs w:val="0"/>
-          <w:color w:val="000000" w:themeColor="text1" w:themeTint="FF" w:themeShade="FF"/>
-          <w:sz w:val="24"/>
-          <w:szCs w:val="24"/>
-        </w:rPr>
-        <w:t>para hacer una revisión previa antes de la unificación de este cambio con la rama principal del proyecto.</w:t>
-      </w:r>
-      <w:r>
-        <w:rPr>
-          <w:b w:val="0"/>
-          <w:bCs w:val="0"/>
-          <w:color w:val="000000" w:themeColor="text1" w:themeTint="FF" w:themeShade="FF"/>
-          <w:sz w:val="24"/>
-          <w:szCs w:val="24"/>
-        </w:rPr>
-        <w:t xml:space="preserve"> En el caso de que </w:t>
-      </w:r>
-      <w:r>
-        <w:rPr>
-          <w:b w:val="0"/>
-          <w:bCs w:val="0"/>
-          <w:color w:val="000000" w:themeColor="text1" w:themeTint="FF" w:themeShade="FF"/>
-          <w:sz w:val="24"/>
-          <w:szCs w:val="24"/>
-        </w:rPr>
-        <w:t>algún</w:t>
-      </w:r>
-      <w:r>
-        <w:rPr>
-          <w:b w:val="0"/>
-          <w:bCs w:val="0"/>
-          <w:color w:val="000000" w:themeColor="text1" w:themeTint="FF" w:themeShade="FF"/>
-          <w:sz w:val="24"/>
-          <w:szCs w:val="24"/>
-        </w:rPr>
-        <w:t xml:space="preserve"> requisito requiera de modificación, se reestructu</w:t>
-      </w:r>
-      <w:r>
-        <w:rPr>
-          <w:b w:val="0"/>
-          <w:bCs w:val="0"/>
-          <w:color w:val="000000" w:themeColor="text1" w:themeTint="FF" w:themeShade="FF"/>
-          <w:sz w:val="24"/>
-          <w:szCs w:val="24"/>
-        </w:rPr>
-        <w:t>rará este documento</w:t>
-      </w:r>
-      <w:r>
-        <w:rPr>
-          <w:b w:val="0"/>
-          <w:bCs w:val="0"/>
-          <w:color w:val="000000" w:themeColor="text1" w:themeTint="FF" w:themeShade="FF"/>
-          <w:sz w:val="24"/>
-          <w:szCs w:val="24"/>
-        </w:rPr>
-        <w:t xml:space="preserve"> y el director de proyecto es quien autorizará y </w:t>
-      </w:r>
-      <w:r>
-        <w:rPr>
-          <w:b w:val="0"/>
-          <w:bCs w:val="0"/>
-          <w:color w:val="000000" w:themeColor="text1" w:themeTint="FF" w:themeShade="FF"/>
-          <w:sz w:val="24"/>
-          <w:szCs w:val="24"/>
-        </w:rPr>
-        <w:t>seguirá</w:t>
-      </w:r>
-      <w:r>
-        <w:rPr>
-          <w:b w:val="0"/>
-          <w:bCs w:val="0"/>
-          <w:color w:val="000000" w:themeColor="text1" w:themeTint="FF" w:themeShade="FF"/>
-          <w:sz w:val="24"/>
-          <w:szCs w:val="24"/>
-        </w:rPr>
-        <w:t xml:space="preserve"> el cambio de este.</w:t>
+        <w:t xml:space="preserve"> y el director de proyecto es quien autorizará y seguirá el cambio de este.</w:t>
       </w:r>
     </w:p>
     <w:p>
@@ -2772,7 +2505,7 @@
       </w:pPr>
     </w:p>
     <w:sectPr>
-      <w:pgSz w:w="12240" w:h="15840" w:orient="portrait"/>
+      <w:pgSz w:w="12240" w:h="15840"/>
       <w:pgMar w:top="1985" w:right="1701" w:bottom="1418" w:left="1701" w:header="709" w:footer="709" w:gutter="0"/>
       <w:cols w:space="708"/>
       <w:docGrid w:linePitch="360"/>
@@ -2903,7 +2636,7 @@
         <w:szCs w:val="24"/>
       </w:rPr>
       <w:pict w14:anchorId="757D4C42">
-        <v:rect id="_x0000_s1026" style="position:absolute;left:0;text-align:left;margin-left:-5.25pt;margin-top:16.1pt;width:450.6pt;height:12.8pt;z-index:251657728" fillcolor="#4f81bd" strokecolor="#f2f2f2" strokeweight="3pt">
+        <v:rect id="_x0000_s1026" style="position:absolute;left:0;text-align:left;margin-left:-5.25pt;margin-top:16.1pt;width:450.6pt;height:12.8pt;z-index:1" fillcolor="#4f81bd" strokecolor="#f2f2f2" strokeweight="3pt">
           <v:shadow on="t" type="perspective" color="#243f60" opacity=".5" offset="1pt" offset2="-1pt"/>
         </v:rect>
       </w:pict>
@@ -2938,10 +2671,10 @@
 <int2:intelligence xmlns:int2="http://schemas.microsoft.com/office/intelligence/2020/intelligence" xmlns:oel="http://schemas.microsoft.com/office/2019/extlst">
   <int2:observations>
     <int2:textHash int2:hashCode="f7tyfbSytnFbCS" int2:id="WwHDYop7">
-      <int2:state int2:type="LegacyProofing" int2:value="Rejected"/>
+      <int2:state int2:value="Rejected" int2:type="LegacyProofing"/>
     </int2:textHash>
     <int2:textHash int2:hashCode="qZk+NkcGgWq6Pi" int2:id="X2PYK44b">
-      <int2:state int2:type="LegacyProofing" int2:value="Rejected"/>
+      <int2:state int2:value="Rejected" int2:type="LegacyProofing"/>
     </int2:textHash>
     <int2:bookmark int2:bookmarkName="_Int_jSDhViOk" int2:invalidationBookmarkName="" int2:hashCode="Hibg/H1CJEUvku" int2:id="zibvrsTq"/>
   </int2:observations>
@@ -2951,11 +2684,11 @@
 </file>
 
 <file path=word/styles.xml><?xml version="1.0" encoding="utf-8"?>
-<w:styles xmlns:wp14="http://schemas.microsoft.com/office/word/2010/wordprocessingDrawing" xmlns:mc="http://schemas.openxmlformats.org/markup-compatibility/2006" xmlns:r="http://schemas.openxmlformats.org/officeDocument/2006/relationships" xmlns:w="http://schemas.openxmlformats.org/wordprocessingml/2006/main" xmlns:w14="http://schemas.microsoft.com/office/word/2010/wordml" xmlns:w15="http://schemas.microsoft.com/office/word/2012/wordml" xmlns:w16cex="http://schemas.microsoft.com/office/word/2018/wordml/cex" xmlns:w16cid="http://schemas.microsoft.com/office/word/2016/wordml/cid" xmlns:w16="http://schemas.microsoft.com/office/word/2018/wordml" xmlns:w16sdtdh="http://schemas.microsoft.com/office/word/2020/wordml/sdtdatahash" xmlns:w16se="http://schemas.microsoft.com/office/word/2015/wordml/symex" mc:Ignorable="w14 w15 w16se w16cid w16 w16cex w16sdtdh wp14">
+<w:styles xmlns:mc="http://schemas.openxmlformats.org/markup-compatibility/2006" xmlns:r="http://schemas.openxmlformats.org/officeDocument/2006/relationships" xmlns:w="http://schemas.openxmlformats.org/wordprocessingml/2006/main" xmlns:w14="http://schemas.microsoft.com/office/word/2010/wordml" xmlns:w15="http://schemas.microsoft.com/office/word/2012/wordml" xmlns:w16cex="http://schemas.microsoft.com/office/word/2018/wordml/cex" xmlns:w16cid="http://schemas.microsoft.com/office/word/2016/wordml/cid" xmlns:w16="http://schemas.microsoft.com/office/word/2018/wordml" xmlns:w16sdtdh="http://schemas.microsoft.com/office/word/2020/wordml/sdtdatahash" xmlns:w16se="http://schemas.microsoft.com/office/word/2015/wordml/symex" mc:Ignorable="w14 w15 w16se w16cid w16 w16cex w16sdtdh">
   <w:docDefaults>
     <w:rPrDefault>
       <w:rPr>
-        <w:rFonts w:ascii="Calibri" w:hAnsi="Calibri" w:eastAsia="Calibri" w:cs="Times New Roman"/>
+        <w:rFonts w:ascii="Calibri" w:eastAsia="Calibri" w:hAnsi="Calibri" w:cs="Times New Roman"/>
         <w:lang w:val="es-ES" w:eastAsia="es-ES" w:bidi="ar-SA"/>
       </w:rPr>
     </w:rPrDefault>
@@ -2964,14 +2697,14 @@
   <w:latentStyles w:defLockedState="0" w:defUIPriority="99" w:defSemiHidden="0" w:defUnhideWhenUsed="0" w:defQFormat="0" w:count="376">
     <w:lsdException w:name="Normal" w:uiPriority="0" w:qFormat="1"/>
     <w:lsdException w:name="heading 1" w:uiPriority="9" w:qFormat="1"/>
-    <w:lsdException w:name="heading 2" w:uiPriority="9" w:semiHidden="1" w:unhideWhenUsed="1" w:qFormat="1"/>
-    <w:lsdException w:name="heading 3" w:uiPriority="9" w:semiHidden="1" w:unhideWhenUsed="1" w:qFormat="1"/>
-    <w:lsdException w:name="heading 4" w:uiPriority="9" w:semiHidden="1" w:unhideWhenUsed="1" w:qFormat="1"/>
-    <w:lsdException w:name="heading 5" w:uiPriority="9" w:semiHidden="1" w:unhideWhenUsed="1" w:qFormat="1"/>
-    <w:lsdException w:name="heading 6" w:uiPriority="9" w:semiHidden="1" w:unhideWhenUsed="1" w:qFormat="1"/>
-    <w:lsdException w:name="heading 7" w:uiPriority="9" w:semiHidden="1" w:unhideWhenUsed="1" w:qFormat="1"/>
-    <w:lsdException w:name="heading 8" w:uiPriority="9" w:semiHidden="1" w:unhideWhenUsed="1" w:qFormat="1"/>
-    <w:lsdException w:name="heading 9" w:uiPriority="9" w:semiHidden="1" w:unhideWhenUsed="1" w:qFormat="1"/>
+    <w:lsdException w:name="heading 2" w:semiHidden="1" w:uiPriority="9" w:unhideWhenUsed="1" w:qFormat="1"/>
+    <w:lsdException w:name="heading 3" w:semiHidden="1" w:uiPriority="9" w:unhideWhenUsed="1" w:qFormat="1"/>
+    <w:lsdException w:name="heading 4" w:semiHidden="1" w:uiPriority="9" w:unhideWhenUsed="1" w:qFormat="1"/>
+    <w:lsdException w:name="heading 5" w:semiHidden="1" w:uiPriority="9" w:unhideWhenUsed="1" w:qFormat="1"/>
+    <w:lsdException w:name="heading 6" w:semiHidden="1" w:uiPriority="9" w:unhideWhenUsed="1" w:qFormat="1"/>
+    <w:lsdException w:name="heading 7" w:semiHidden="1" w:uiPriority="9" w:unhideWhenUsed="1" w:qFormat="1"/>
+    <w:lsdException w:name="heading 8" w:semiHidden="1" w:uiPriority="9" w:unhideWhenUsed="1" w:qFormat="1"/>
+    <w:lsdException w:name="heading 9" w:semiHidden="1" w:uiPriority="9" w:unhideWhenUsed="1" w:qFormat="1"/>
     <w:lsdException w:name="index 1" w:semiHidden="1" w:unhideWhenUsed="1"/>
     <w:lsdException w:name="index 2" w:semiHidden="1" w:unhideWhenUsed="1"/>
     <w:lsdException w:name="index 3" w:semiHidden="1" w:unhideWhenUsed="1"/>
@@ -2981,22 +2714,22 @@
     <w:lsdException w:name="index 7" w:semiHidden="1" w:unhideWhenUsed="1"/>
     <w:lsdException w:name="index 8" w:semiHidden="1" w:unhideWhenUsed="1"/>
     <w:lsdException w:name="index 9" w:semiHidden="1" w:unhideWhenUsed="1"/>
-    <w:lsdException w:name="toc 1" w:uiPriority="39" w:semiHidden="1" w:unhideWhenUsed="1" w:qFormat="1"/>
-    <w:lsdException w:name="toc 2" w:uiPriority="39" w:semiHidden="1" w:unhideWhenUsed="1" w:qFormat="1"/>
-    <w:lsdException w:name="toc 3" w:uiPriority="39" w:semiHidden="1" w:unhideWhenUsed="1" w:qFormat="1"/>
-    <w:lsdException w:name="toc 4" w:uiPriority="39" w:semiHidden="1" w:unhideWhenUsed="1"/>
-    <w:lsdException w:name="toc 5" w:uiPriority="39" w:semiHidden="1" w:unhideWhenUsed="1"/>
-    <w:lsdException w:name="toc 6" w:uiPriority="39" w:semiHidden="1" w:unhideWhenUsed="1"/>
-    <w:lsdException w:name="toc 7" w:uiPriority="39" w:semiHidden="1" w:unhideWhenUsed="1"/>
-    <w:lsdException w:name="toc 8" w:uiPriority="39" w:semiHidden="1" w:unhideWhenUsed="1"/>
-    <w:lsdException w:name="toc 9" w:uiPriority="39" w:semiHidden="1" w:unhideWhenUsed="1"/>
+    <w:lsdException w:name="toc 1" w:semiHidden="1" w:uiPriority="39" w:unhideWhenUsed="1" w:qFormat="1"/>
+    <w:lsdException w:name="toc 2" w:semiHidden="1" w:uiPriority="39" w:unhideWhenUsed="1" w:qFormat="1"/>
+    <w:lsdException w:name="toc 3" w:semiHidden="1" w:uiPriority="39" w:unhideWhenUsed="1" w:qFormat="1"/>
+    <w:lsdException w:name="toc 4" w:semiHidden="1" w:uiPriority="39" w:unhideWhenUsed="1"/>
+    <w:lsdException w:name="toc 5" w:semiHidden="1" w:uiPriority="39" w:unhideWhenUsed="1"/>
+    <w:lsdException w:name="toc 6" w:semiHidden="1" w:uiPriority="39" w:unhideWhenUsed="1"/>
+    <w:lsdException w:name="toc 7" w:semiHidden="1" w:uiPriority="39" w:unhideWhenUsed="1"/>
+    <w:lsdException w:name="toc 8" w:semiHidden="1" w:uiPriority="39" w:unhideWhenUsed="1"/>
+    <w:lsdException w:name="toc 9" w:semiHidden="1" w:uiPriority="39" w:unhideWhenUsed="1"/>
     <w:lsdException w:name="Normal Indent" w:semiHidden="1" w:unhideWhenUsed="1"/>
     <w:lsdException w:name="footnote text" w:semiHidden="1" w:unhideWhenUsed="1"/>
-    <w:lsdException w:name="annotation text" w:uiPriority="0" w:semiHidden="1" w:unhideWhenUsed="1"/>
+    <w:lsdException w:name="annotation text" w:semiHidden="1" w:uiPriority="0" w:unhideWhenUsed="1"/>
     <w:lsdException w:name="header" w:semiHidden="1" w:unhideWhenUsed="1"/>
     <w:lsdException w:name="footer" w:semiHidden="1" w:unhideWhenUsed="1"/>
     <w:lsdException w:name="index heading" w:semiHidden="1" w:unhideWhenUsed="1"/>
-    <w:lsdException w:name="caption" w:uiPriority="35" w:semiHidden="1" w:unhideWhenUsed="1" w:qFormat="1"/>
+    <w:lsdException w:name="caption" w:semiHidden="1" w:uiPriority="35" w:unhideWhenUsed="1" w:qFormat="1"/>
     <w:lsdException w:name="table of figures" w:semiHidden="1" w:unhideWhenUsed="1"/>
     <w:lsdException w:name="envelope address" w:semiHidden="1" w:unhideWhenUsed="1"/>
     <w:lsdException w:name="envelope return" w:semiHidden="1" w:unhideWhenUsed="1"/>
@@ -3027,7 +2760,7 @@
     <w:lsdException w:name="Title" w:uiPriority="10" w:qFormat="1"/>
     <w:lsdException w:name="Closing" w:semiHidden="1" w:unhideWhenUsed="1"/>
     <w:lsdException w:name="Signature" w:semiHidden="1" w:unhideWhenUsed="1"/>
-    <w:lsdException w:name="Default Paragraph Font" w:uiPriority="1" w:semiHidden="1" w:unhideWhenUsed="1"/>
+    <w:lsdException w:name="Default Paragraph Font" w:semiHidden="1" w:uiPriority="1" w:unhideWhenUsed="1"/>
     <w:lsdException w:name="Body Text" w:semiHidden="1" w:unhideWhenUsed="1"/>
     <w:lsdException w:name="Body Text Indent" w:semiHidden="1" w:unhideWhenUsed="1"/>
     <w:lsdException w:name="List Continue" w:semiHidden="1" w:unhideWhenUsed="1"/>
@@ -3227,8 +2960,8 @@
     <w:lsdException w:name="Subtle Reference" w:uiPriority="31" w:qFormat="1"/>
     <w:lsdException w:name="Intense Reference" w:uiPriority="32" w:qFormat="1"/>
     <w:lsdException w:name="Book Title" w:uiPriority="33" w:qFormat="1"/>
-    <w:lsdException w:name="Bibliography" w:uiPriority="37" w:semiHidden="1" w:unhideWhenUsed="1"/>
-    <w:lsdException w:name="TOC Heading" w:uiPriority="39" w:semiHidden="1" w:unhideWhenUsed="1" w:qFormat="1"/>
+    <w:lsdException w:name="Bibliography" w:semiHidden="1" w:uiPriority="37" w:unhideWhenUsed="1"/>
+    <w:lsdException w:name="TOC Heading" w:semiHidden="1" w:uiPriority="39" w:unhideWhenUsed="1" w:qFormat="1"/>
     <w:lsdException w:name="Plain Table 1" w:uiPriority="41"/>
     <w:lsdException w:name="Plain Table 2" w:uiPriority="42"/>
     <w:lsdException w:name="Plain Table 3" w:uiPriority="43"/>
@@ -3339,7 +3072,7 @@
     <w:lsdException w:name="Unresolved Mention" w:semiHidden="1" w:unhideWhenUsed="1"/>
     <w:lsdException w:name="Smart Link" w:semiHidden="1" w:unhideWhenUsed="1"/>
   </w:latentStyles>
-  <w:style w:type="paragraph" w:styleId="Normal" w:default="1">
+  <w:style w:type="paragraph" w:default="1" w:styleId="Normal">
     <w:name w:val="Normal"/>
     <w:qFormat/>
     <w:rsid w:val="00F84943"/>
@@ -3410,7 +3143,7 @@
       <w:outlineLvl w:val="2"/>
     </w:pPr>
     <w:rPr>
-      <w:rFonts w:ascii="Cambria" w:hAnsi="Cambria" w:eastAsia="Times New Roman"/>
+      <w:rFonts w:ascii="Cambria" w:eastAsia="Times New Roman" w:hAnsi="Cambria"/>
       <w:b/>
       <w:bCs/>
       <w:sz w:val="26"/>
@@ -3432,7 +3165,7 @@
       <w:outlineLvl w:val="3"/>
     </w:pPr>
     <w:rPr>
-      <w:rFonts w:ascii="Calibri" w:hAnsi="Calibri" w:eastAsia="Yu Mincho" w:cs="Arial"/>
+      <w:rFonts w:ascii="Calibri" w:eastAsia="Yu Mincho" w:hAnsi="Calibri" w:cs="Arial"/>
       <w:b/>
       <w:bCs/>
       <w:sz w:val="28"/>
@@ -3453,7 +3186,7 @@
       <w:outlineLvl w:val="4"/>
     </w:pPr>
     <w:rPr>
-      <w:rFonts w:ascii="Calibri" w:hAnsi="Calibri" w:eastAsia="Yu Mincho" w:cs="Arial"/>
+      <w:rFonts w:ascii="Calibri" w:eastAsia="Yu Mincho" w:hAnsi="Calibri" w:cs="Arial"/>
       <w:b/>
       <w:bCs/>
       <w:i/>
@@ -3462,13 +3195,13 @@
       <w:szCs w:val="26"/>
     </w:rPr>
   </w:style>
-  <w:style w:type="character" w:styleId="DefaultParagraphFont" w:default="1">
+  <w:style w:type="character" w:default="1" w:styleId="DefaultParagraphFont">
     <w:name w:val="Default Paragraph Font"/>
     <w:uiPriority w:val="1"/>
     <w:semiHidden/>
     <w:unhideWhenUsed/>
   </w:style>
-  <w:style w:type="table" w:styleId="TableNormal" w:default="1">
+  <w:style w:type="table" w:default="1" w:styleId="TableNormal">
     <w:name w:val="Normal Table"/>
     <w:uiPriority w:val="99"/>
     <w:semiHidden/>
@@ -3483,7 +3216,7 @@
       </w:tblCellMar>
     </w:tblPr>
   </w:style>
-  <w:style w:type="numbering" w:styleId="NoList" w:default="1">
+  <w:style w:type="numbering" w:default="1" w:styleId="NoList">
     <w:name w:val="No List"/>
     <w:uiPriority w:val="99"/>
     <w:semiHidden/>
@@ -3499,12 +3232,12 @@
       <w:spacing w:before="100" w:beforeAutospacing="1" w:after="100" w:afterAutospacing="1" w:line="240" w:lineRule="auto"/>
     </w:pPr>
     <w:rPr>
-      <w:rFonts w:ascii="Times New Roman" w:hAnsi="Times New Roman" w:eastAsia="Times New Roman"/>
+      <w:rFonts w:ascii="Times New Roman" w:eastAsia="Times New Roman" w:hAnsi="Times New Roman"/>
       <w:szCs w:val="24"/>
       <w:lang w:eastAsia="es-VE"/>
     </w:rPr>
   </w:style>
-  <w:style w:type="character" w:styleId="apple-converted-space" w:customStyle="1">
+  <w:style w:type="character" w:customStyle="1" w:styleId="apple-converted-space">
     <w:name w:val="apple-converted-space"/>
     <w:basedOn w:val="DefaultParagraphFont"/>
     <w:rsid w:val="00FC5152"/>
@@ -3546,12 +3279,12 @@
     <w:rsid w:val="00245426"/>
     <w:tblPr>
       <w:tblBorders>
-        <w:top w:val="single" w:color="000000" w:sz="4" w:space="0"/>
-        <w:left w:val="single" w:color="000000" w:sz="4" w:space="0"/>
-        <w:bottom w:val="single" w:color="000000" w:sz="4" w:space="0"/>
-        <w:right w:val="single" w:color="000000" w:sz="4" w:space="0"/>
-        <w:insideH w:val="single" w:color="000000" w:sz="4" w:space="0"/>
-        <w:insideV w:val="single" w:color="000000" w:sz="4" w:space="0"/>
+        <w:top w:val="single" w:sz="4" w:space="0" w:color="000000"/>
+        <w:left w:val="single" w:sz="4" w:space="0" w:color="000000"/>
+        <w:bottom w:val="single" w:sz="4" w:space="0" w:color="000000"/>
+        <w:right w:val="single" w:sz="4" w:space="0" w:color="000000"/>
+        <w:insideH w:val="single" w:sz="4" w:space="0" w:color="000000"/>
+        <w:insideV w:val="single" w:sz="4" w:space="0" w:color="000000"/>
       </w:tblBorders>
     </w:tblPr>
   </w:style>
@@ -3565,31 +3298,31 @@
       <w:spacing w:after="0" w:line="240" w:lineRule="auto"/>
     </w:pPr>
     <w:rPr>
-      <w:rFonts w:ascii="Times New Roman" w:hAnsi="Times New Roman" w:eastAsia="Times New Roman"/>
+      <w:rFonts w:ascii="Times New Roman" w:eastAsia="Times New Roman" w:hAnsi="Times New Roman"/>
       <w:sz w:val="20"/>
       <w:szCs w:val="20"/>
       <w:lang w:val="en-US"/>
     </w:rPr>
   </w:style>
-  <w:style w:type="character" w:styleId="CommentTextChar" w:customStyle="1">
+  <w:style w:type="character" w:customStyle="1" w:styleId="CommentTextChar">
     <w:name w:val="Comment Text Char"/>
     <w:link w:val="CommentText"/>
     <w:semiHidden/>
     <w:rsid w:val="00176567"/>
     <w:rPr>
-      <w:rFonts w:ascii="Times New Roman" w:hAnsi="Times New Roman" w:eastAsia="Times New Roman" w:cs="Times New Roman"/>
+      <w:rFonts w:ascii="Times New Roman" w:eastAsia="Times New Roman" w:hAnsi="Times New Roman" w:cs="Times New Roman"/>
       <w:sz w:val="20"/>
       <w:szCs w:val="20"/>
       <w:lang w:val="en-US"/>
     </w:rPr>
   </w:style>
-  <w:style w:type="character" w:styleId="Heading1Char" w:customStyle="1">
+  <w:style w:type="character" w:customStyle="1" w:styleId="Heading1Char">
     <w:name w:val="Heading 1 Char"/>
     <w:link w:val="Heading1"/>
     <w:uiPriority w:val="9"/>
     <w:rsid w:val="00FD7899"/>
     <w:rPr>
-      <w:rFonts w:ascii="Arial" w:hAnsi="Arial" w:eastAsia="Times New Roman"/>
+      <w:rFonts w:ascii="Arial" w:eastAsia="Times New Roman" w:hAnsi="Arial"/>
       <w:b/>
       <w:bCs/>
       <w:color w:val="365F91"/>
@@ -3599,13 +3332,13 @@
       <w:lang w:val="es-VE" w:eastAsia="es-VE"/>
     </w:rPr>
   </w:style>
-  <w:style w:type="character" w:styleId="Heading2Char" w:customStyle="1">
+  <w:style w:type="character" w:customStyle="1" w:styleId="Heading2Char">
     <w:name w:val="Heading 2 Char"/>
     <w:link w:val="Heading2"/>
     <w:uiPriority w:val="9"/>
     <w:rsid w:val="001D487D"/>
     <w:rPr>
-      <w:rFonts w:ascii="Arial" w:hAnsi="Arial" w:eastAsia="Times New Roman"/>
+      <w:rFonts w:ascii="Arial" w:eastAsia="Times New Roman" w:hAnsi="Arial"/>
       <w:b/>
       <w:bCs/>
       <w:color w:val="365F91"/>
@@ -3614,37 +3347,37 @@
       <w:lang w:val="es-VE" w:eastAsia="es-VE"/>
     </w:rPr>
   </w:style>
-  <w:style w:type="character" w:styleId="vote-count-post" w:customStyle="1">
+  <w:style w:type="character" w:customStyle="1" w:styleId="vote-count-post">
     <w:name w:val="vote-count-post"/>
     <w:basedOn w:val="DefaultParagraphFont"/>
     <w:rsid w:val="00C3380A"/>
   </w:style>
-  <w:style w:type="character" w:styleId="relativetime" w:customStyle="1">
+  <w:style w:type="character" w:customStyle="1" w:styleId="relativetime">
     <w:name w:val="relativetime"/>
     <w:basedOn w:val="DefaultParagraphFont"/>
     <w:rsid w:val="00C3380A"/>
   </w:style>
-  <w:style w:type="character" w:styleId="reputation-score" w:customStyle="1">
+  <w:style w:type="character" w:customStyle="1" w:styleId="reputation-score">
     <w:name w:val="reputation-score"/>
     <w:basedOn w:val="DefaultParagraphFont"/>
     <w:rsid w:val="00C3380A"/>
   </w:style>
-  <w:style w:type="character" w:styleId="badgecount" w:customStyle="1">
+  <w:style w:type="character" w:customStyle="1" w:styleId="badgecount">
     <w:name w:val="badgecount"/>
     <w:basedOn w:val="DefaultParagraphFont"/>
     <w:rsid w:val="00C3380A"/>
   </w:style>
-  <w:style w:type="character" w:styleId="cool" w:customStyle="1">
+  <w:style w:type="character" w:customStyle="1" w:styleId="cool">
     <w:name w:val="cool"/>
     <w:basedOn w:val="DefaultParagraphFont"/>
     <w:rsid w:val="00C3380A"/>
   </w:style>
-  <w:style w:type="character" w:styleId="comment-copy" w:customStyle="1">
+  <w:style w:type="character" w:customStyle="1" w:styleId="comment-copy">
     <w:name w:val="comment-copy"/>
     <w:basedOn w:val="DefaultParagraphFont"/>
     <w:rsid w:val="00C3380A"/>
   </w:style>
-  <w:style w:type="character" w:styleId="comment-date" w:customStyle="1">
+  <w:style w:type="character" w:customStyle="1" w:styleId="comment-date">
     <w:name w:val="comment-date"/>
     <w:basedOn w:val="DefaultParagraphFont"/>
     <w:rsid w:val="00C3380A"/>
@@ -3676,7 +3409,7 @@
       <w:szCs w:val="16"/>
     </w:rPr>
   </w:style>
-  <w:style w:type="character" w:styleId="BalloonTextChar" w:customStyle="1">
+  <w:style w:type="character" w:customStyle="1" w:styleId="BalloonTextChar">
     <w:name w:val="Balloon Text Char"/>
     <w:link w:val="BalloonText"/>
     <w:uiPriority w:val="99"/>
@@ -3688,13 +3421,13 @@
       <w:szCs w:val="16"/>
     </w:rPr>
   </w:style>
-  <w:style w:type="character" w:styleId="Heading3Char" w:customStyle="1">
+  <w:style w:type="character" w:customStyle="1" w:styleId="Heading3Char">
     <w:name w:val="Heading 3 Char"/>
     <w:link w:val="Heading3"/>
     <w:uiPriority w:val="9"/>
     <w:rsid w:val="00D237EB"/>
     <w:rPr>
-      <w:rFonts w:ascii="Cambria" w:hAnsi="Cambria" w:eastAsia="Times New Roman" w:cs="Times New Roman"/>
+      <w:rFonts w:ascii="Cambria" w:eastAsia="Times New Roman" w:hAnsi="Cambria" w:cs="Times New Roman"/>
       <w:b/>
       <w:bCs/>
       <w:sz w:val="26"/>
@@ -3702,7 +3435,7 @@
       <w:lang w:eastAsia="en-US"/>
     </w:rPr>
   </w:style>
-  <w:style w:type="character" w:styleId="ilad" w:customStyle="1">
+  <w:style w:type="character" w:customStyle="1" w:styleId="ilad">
     <w:name w:val="il_ad"/>
     <w:basedOn w:val="DefaultParagraphFont"/>
     <w:rsid w:val="008F218C"/>
@@ -3721,7 +3454,7 @@
       </w:tabs>
     </w:pPr>
   </w:style>
-  <w:style w:type="character" w:styleId="HeaderChar" w:customStyle="1">
+  <w:style w:type="character" w:customStyle="1" w:styleId="HeaderChar">
     <w:name w:val="Header Char"/>
     <w:link w:val="Header"/>
     <w:uiPriority w:val="99"/>
@@ -3746,7 +3479,7 @@
       </w:tabs>
     </w:pPr>
   </w:style>
-  <w:style w:type="character" w:styleId="FooterChar" w:customStyle="1">
+  <w:style w:type="character" w:customStyle="1" w:styleId="FooterChar">
     <w:name w:val="Footer Char"/>
     <w:link w:val="Footer"/>
     <w:uiPriority w:val="99"/>
@@ -3817,7 +3550,7 @@
       <w:ind w:left="440"/>
     </w:pPr>
     <w:rPr>
-      <w:rFonts w:ascii="Calibri" w:hAnsi="Calibri" w:eastAsia="Times New Roman"/>
+      <w:rFonts w:ascii="Calibri" w:eastAsia="Times New Roman" w:hAnsi="Calibri"/>
       <w:lang w:eastAsia="es-VE"/>
     </w:rPr>
   </w:style>
@@ -3842,12 +3575,12 @@
       <w:tblStyleRowBandSize w:val="1"/>
       <w:tblStyleColBandSize w:val="1"/>
       <w:tblBorders>
-        <w:top w:val="single" w:color="FFFFFF" w:sz="4" w:space="0"/>
-        <w:left w:val="single" w:color="FFFFFF" w:sz="4" w:space="0"/>
-        <w:bottom w:val="single" w:color="FFFFFF" w:sz="4" w:space="0"/>
-        <w:right w:val="single" w:color="FFFFFF" w:sz="4" w:space="0"/>
-        <w:insideH w:val="single" w:color="FFFFFF" w:sz="4" w:space="0"/>
-        <w:insideV w:val="single" w:color="FFFFFF" w:sz="4" w:space="0"/>
+        <w:top w:val="single" w:sz="4" w:space="0" w:color="FFFFFF"/>
+        <w:left w:val="single" w:sz="4" w:space="0" w:color="FFFFFF"/>
+        <w:bottom w:val="single" w:sz="4" w:space="0" w:color="FFFFFF"/>
+        <w:right w:val="single" w:sz="4" w:space="0" w:color="FFFFFF"/>
+        <w:insideH w:val="single" w:sz="4" w:space="0" w:color="FFFFFF"/>
+        <w:insideV w:val="single" w:sz="4" w:space="0" w:color="FFFFFF"/>
       </w:tblBorders>
     </w:tblPr>
     <w:tcPr>
@@ -3862,9 +3595,9 @@
       <w:tblPr/>
       <w:tcPr>
         <w:tcBorders>
-          <w:top w:val="single" w:color="FFFFFF" w:sz="4" w:space="0"/>
-          <w:left w:val="single" w:color="FFFFFF" w:sz="4" w:space="0"/>
-          <w:right w:val="single" w:color="FFFFFF" w:sz="4" w:space="0"/>
+          <w:top w:val="single" w:sz="4" w:space="0" w:color="FFFFFF"/>
+          <w:left w:val="single" w:sz="4" w:space="0" w:color="FFFFFF"/>
+          <w:right w:val="single" w:sz="4" w:space="0" w:color="FFFFFF"/>
           <w:insideH w:val="nil"/>
           <w:insideV w:val="nil"/>
         </w:tcBorders>
@@ -3880,9 +3613,9 @@
       <w:tblPr/>
       <w:tcPr>
         <w:tcBorders>
-          <w:left w:val="single" w:color="FFFFFF" w:sz="4" w:space="0"/>
-          <w:bottom w:val="single" w:color="FFFFFF" w:sz="4" w:space="0"/>
-          <w:right w:val="single" w:color="FFFFFF" w:sz="4" w:space="0"/>
+          <w:left w:val="single" w:sz="4" w:space="0" w:color="FFFFFF"/>
+          <w:bottom w:val="single" w:sz="4" w:space="0" w:color="FFFFFF"/>
+          <w:right w:val="single" w:sz="4" w:space="0" w:color="FFFFFF"/>
           <w:insideH w:val="nil"/>
           <w:insideV w:val="nil"/>
         </w:tcBorders>
@@ -3898,9 +3631,9 @@
       <w:tblPr/>
       <w:tcPr>
         <w:tcBorders>
-          <w:top w:val="single" w:color="FFFFFF" w:sz="4" w:space="0"/>
-          <w:left w:val="single" w:color="FFFFFF" w:sz="4" w:space="0"/>
-          <w:bottom w:val="single" w:color="FFFFFF" w:sz="4" w:space="0"/>
+          <w:top w:val="single" w:sz="4" w:space="0" w:color="FFFFFF"/>
+          <w:left w:val="single" w:sz="4" w:space="0" w:color="FFFFFF"/>
+          <w:bottom w:val="single" w:sz="4" w:space="0" w:color="FFFFFF"/>
           <w:insideV w:val="nil"/>
         </w:tcBorders>
         <w:shd w:val="clear" w:color="auto" w:fill="000000"/>
@@ -3915,9 +3648,9 @@
       <w:tblPr/>
       <w:tcPr>
         <w:tcBorders>
-          <w:top w:val="single" w:color="FFFFFF" w:sz="4" w:space="0"/>
-          <w:bottom w:val="single" w:color="FFFFFF" w:sz="4" w:space="0"/>
-          <w:right w:val="single" w:color="FFFFFF" w:sz="4" w:space="0"/>
+          <w:top w:val="single" w:sz="4" w:space="0" w:color="FFFFFF"/>
+          <w:bottom w:val="single" w:sz="4" w:space="0" w:color="FFFFFF"/>
+          <w:right w:val="single" w:sz="4" w:space="0" w:color="FFFFFF"/>
           <w:insideV w:val="nil"/>
         </w:tcBorders>
         <w:shd w:val="clear" w:color="auto" w:fill="000000"/>
@@ -3945,12 +3678,12 @@
       <w:tblStyleRowBandSize w:val="1"/>
       <w:tblStyleColBandSize w:val="1"/>
       <w:tblBorders>
-        <w:top w:val="single" w:color="FFFFFF" w:sz="4" w:space="0"/>
-        <w:left w:val="single" w:color="FFFFFF" w:sz="4" w:space="0"/>
-        <w:bottom w:val="single" w:color="FFFFFF" w:sz="4" w:space="0"/>
-        <w:right w:val="single" w:color="FFFFFF" w:sz="4" w:space="0"/>
-        <w:insideH w:val="single" w:color="FFFFFF" w:sz="4" w:space="0"/>
-        <w:insideV w:val="single" w:color="FFFFFF" w:sz="4" w:space="0"/>
+        <w:top w:val="single" w:sz="4" w:space="0" w:color="FFFFFF"/>
+        <w:left w:val="single" w:sz="4" w:space="0" w:color="FFFFFF"/>
+        <w:bottom w:val="single" w:sz="4" w:space="0" w:color="FFFFFF"/>
+        <w:right w:val="single" w:sz="4" w:space="0" w:color="FFFFFF"/>
+        <w:insideH w:val="single" w:sz="4" w:space="0" w:color="FFFFFF"/>
+        <w:insideV w:val="single" w:sz="4" w:space="0" w:color="FFFFFF"/>
       </w:tblBorders>
     </w:tblPr>
     <w:tcPr>
@@ -3965,9 +3698,9 @@
       <w:tblPr/>
       <w:tcPr>
         <w:tcBorders>
-          <w:top w:val="single" w:color="FFFFFF" w:sz="4" w:space="0"/>
-          <w:left w:val="single" w:color="FFFFFF" w:sz="4" w:space="0"/>
-          <w:right w:val="single" w:color="FFFFFF" w:sz="4" w:space="0"/>
+          <w:top w:val="single" w:sz="4" w:space="0" w:color="FFFFFF"/>
+          <w:left w:val="single" w:sz="4" w:space="0" w:color="FFFFFF"/>
+          <w:right w:val="single" w:sz="4" w:space="0" w:color="FFFFFF"/>
           <w:insideH w:val="nil"/>
           <w:insideV w:val="nil"/>
         </w:tcBorders>
@@ -3983,9 +3716,9 @@
       <w:tblPr/>
       <w:tcPr>
         <w:tcBorders>
-          <w:left w:val="single" w:color="FFFFFF" w:sz="4" w:space="0"/>
-          <w:bottom w:val="single" w:color="FFFFFF" w:sz="4" w:space="0"/>
-          <w:right w:val="single" w:color="FFFFFF" w:sz="4" w:space="0"/>
+          <w:left w:val="single" w:sz="4" w:space="0" w:color="FFFFFF"/>
+          <w:bottom w:val="single" w:sz="4" w:space="0" w:color="FFFFFF"/>
+          <w:right w:val="single" w:sz="4" w:space="0" w:color="FFFFFF"/>
           <w:insideH w:val="nil"/>
           <w:insideV w:val="nil"/>
         </w:tcBorders>
@@ -4001,9 +3734,9 @@
       <w:tblPr/>
       <w:tcPr>
         <w:tcBorders>
-          <w:top w:val="single" w:color="FFFFFF" w:sz="4" w:space="0"/>
-          <w:left w:val="single" w:color="FFFFFF" w:sz="4" w:space="0"/>
-          <w:bottom w:val="single" w:color="FFFFFF" w:sz="4" w:space="0"/>
+          <w:top w:val="single" w:sz="4" w:space="0" w:color="FFFFFF"/>
+          <w:left w:val="single" w:sz="4" w:space="0" w:color="FFFFFF"/>
+          <w:bottom w:val="single" w:sz="4" w:space="0" w:color="FFFFFF"/>
           <w:insideV w:val="nil"/>
         </w:tcBorders>
         <w:shd w:val="clear" w:color="auto" w:fill="70AD47"/>
@@ -4018,9 +3751,9 @@
       <w:tblPr/>
       <w:tcPr>
         <w:tcBorders>
-          <w:top w:val="single" w:color="FFFFFF" w:sz="4" w:space="0"/>
-          <w:bottom w:val="single" w:color="FFFFFF" w:sz="4" w:space="0"/>
-          <w:right w:val="single" w:color="FFFFFF" w:sz="4" w:space="0"/>
+          <w:top w:val="single" w:sz="4" w:space="0" w:color="FFFFFF"/>
+          <w:bottom w:val="single" w:sz="4" w:space="0" w:color="FFFFFF"/>
+          <w:right w:val="single" w:sz="4" w:space="0" w:color="FFFFFF"/>
           <w:insideV w:val="nil"/>
         </w:tcBorders>
         <w:shd w:val="clear" w:color="auto" w:fill="70AD47"/>
@@ -4048,12 +3781,12 @@
       <w:tblStyleRowBandSize w:val="1"/>
       <w:tblStyleColBandSize w:val="1"/>
       <w:tblBorders>
-        <w:top w:val="single" w:color="FFFFFF" w:sz="4" w:space="0"/>
-        <w:left w:val="single" w:color="FFFFFF" w:sz="4" w:space="0"/>
-        <w:bottom w:val="single" w:color="FFFFFF" w:sz="4" w:space="0"/>
-        <w:right w:val="single" w:color="FFFFFF" w:sz="4" w:space="0"/>
-        <w:insideH w:val="single" w:color="FFFFFF" w:sz="4" w:space="0"/>
-        <w:insideV w:val="single" w:color="FFFFFF" w:sz="4" w:space="0"/>
+        <w:top w:val="single" w:sz="4" w:space="0" w:color="FFFFFF"/>
+        <w:left w:val="single" w:sz="4" w:space="0" w:color="FFFFFF"/>
+        <w:bottom w:val="single" w:sz="4" w:space="0" w:color="FFFFFF"/>
+        <w:right w:val="single" w:sz="4" w:space="0" w:color="FFFFFF"/>
+        <w:insideH w:val="single" w:sz="4" w:space="0" w:color="FFFFFF"/>
+        <w:insideV w:val="single" w:sz="4" w:space="0" w:color="FFFFFF"/>
       </w:tblBorders>
     </w:tblPr>
     <w:tcPr>
@@ -4068,9 +3801,9 @@
       <w:tblPr/>
       <w:tcPr>
         <w:tcBorders>
-          <w:top w:val="single" w:color="FFFFFF" w:sz="4" w:space="0"/>
-          <w:left w:val="single" w:color="FFFFFF" w:sz="4" w:space="0"/>
-          <w:right w:val="single" w:color="FFFFFF" w:sz="4" w:space="0"/>
+          <w:top w:val="single" w:sz="4" w:space="0" w:color="FFFFFF"/>
+          <w:left w:val="single" w:sz="4" w:space="0" w:color="FFFFFF"/>
+          <w:right w:val="single" w:sz="4" w:space="0" w:color="FFFFFF"/>
           <w:insideH w:val="nil"/>
           <w:insideV w:val="nil"/>
         </w:tcBorders>
@@ -4086,9 +3819,9 @@
       <w:tblPr/>
       <w:tcPr>
         <w:tcBorders>
-          <w:left w:val="single" w:color="FFFFFF" w:sz="4" w:space="0"/>
-          <w:bottom w:val="single" w:color="FFFFFF" w:sz="4" w:space="0"/>
-          <w:right w:val="single" w:color="FFFFFF" w:sz="4" w:space="0"/>
+          <w:left w:val="single" w:sz="4" w:space="0" w:color="FFFFFF"/>
+          <w:bottom w:val="single" w:sz="4" w:space="0" w:color="FFFFFF"/>
+          <w:right w:val="single" w:sz="4" w:space="0" w:color="FFFFFF"/>
           <w:insideH w:val="nil"/>
           <w:insideV w:val="nil"/>
         </w:tcBorders>
@@ -4104,9 +3837,9 @@
       <w:tblPr/>
       <w:tcPr>
         <w:tcBorders>
-          <w:top w:val="single" w:color="FFFFFF" w:sz="4" w:space="0"/>
-          <w:left w:val="single" w:color="FFFFFF" w:sz="4" w:space="0"/>
-          <w:bottom w:val="single" w:color="FFFFFF" w:sz="4" w:space="0"/>
+          <w:top w:val="single" w:sz="4" w:space="0" w:color="FFFFFF"/>
+          <w:left w:val="single" w:sz="4" w:space="0" w:color="FFFFFF"/>
+          <w:bottom w:val="single" w:sz="4" w:space="0" w:color="FFFFFF"/>
           <w:insideV w:val="nil"/>
         </w:tcBorders>
         <w:shd w:val="clear" w:color="auto" w:fill="5B9BD5"/>
@@ -4121,9 +3854,9 @@
       <w:tblPr/>
       <w:tcPr>
         <w:tcBorders>
-          <w:top w:val="single" w:color="FFFFFF" w:sz="4" w:space="0"/>
-          <w:bottom w:val="single" w:color="FFFFFF" w:sz="4" w:space="0"/>
-          <w:right w:val="single" w:color="FFFFFF" w:sz="4" w:space="0"/>
+          <w:top w:val="single" w:sz="4" w:space="0" w:color="FFFFFF"/>
+          <w:bottom w:val="single" w:sz="4" w:space="0" w:color="FFFFFF"/>
+          <w:right w:val="single" w:sz="4" w:space="0" w:color="FFFFFF"/>
           <w:insideV w:val="nil"/>
         </w:tcBorders>
         <w:shd w:val="clear" w:color="auto" w:fill="5B9BD5"/>
@@ -4151,12 +3884,12 @@
       <w:tblStyleRowBandSize w:val="1"/>
       <w:tblStyleColBandSize w:val="1"/>
       <w:tblBorders>
-        <w:top w:val="single" w:color="FFFFFF" w:sz="4" w:space="0"/>
-        <w:left w:val="single" w:color="FFFFFF" w:sz="4" w:space="0"/>
-        <w:bottom w:val="single" w:color="FFFFFF" w:sz="4" w:space="0"/>
-        <w:right w:val="single" w:color="FFFFFF" w:sz="4" w:space="0"/>
-        <w:insideH w:val="single" w:color="FFFFFF" w:sz="4" w:space="0"/>
-        <w:insideV w:val="single" w:color="FFFFFF" w:sz="4" w:space="0"/>
+        <w:top w:val="single" w:sz="4" w:space="0" w:color="FFFFFF"/>
+        <w:left w:val="single" w:sz="4" w:space="0" w:color="FFFFFF"/>
+        <w:bottom w:val="single" w:sz="4" w:space="0" w:color="FFFFFF"/>
+        <w:right w:val="single" w:sz="4" w:space="0" w:color="FFFFFF"/>
+        <w:insideH w:val="single" w:sz="4" w:space="0" w:color="FFFFFF"/>
+        <w:insideV w:val="single" w:sz="4" w:space="0" w:color="FFFFFF"/>
       </w:tblBorders>
     </w:tblPr>
     <w:tcPr>
@@ -4171,9 +3904,9 @@
       <w:tblPr/>
       <w:tcPr>
         <w:tcBorders>
-          <w:top w:val="single" w:color="FFFFFF" w:sz="4" w:space="0"/>
-          <w:left w:val="single" w:color="FFFFFF" w:sz="4" w:space="0"/>
-          <w:right w:val="single" w:color="FFFFFF" w:sz="4" w:space="0"/>
+          <w:top w:val="single" w:sz="4" w:space="0" w:color="FFFFFF"/>
+          <w:left w:val="single" w:sz="4" w:space="0" w:color="FFFFFF"/>
+          <w:right w:val="single" w:sz="4" w:space="0" w:color="FFFFFF"/>
           <w:insideH w:val="nil"/>
           <w:insideV w:val="nil"/>
         </w:tcBorders>
@@ -4189,9 +3922,9 @@
       <w:tblPr/>
       <w:tcPr>
         <w:tcBorders>
-          <w:left w:val="single" w:color="FFFFFF" w:sz="4" w:space="0"/>
-          <w:bottom w:val="single" w:color="FFFFFF" w:sz="4" w:space="0"/>
-          <w:right w:val="single" w:color="FFFFFF" w:sz="4" w:space="0"/>
+          <w:left w:val="single" w:sz="4" w:space="0" w:color="FFFFFF"/>
+          <w:bottom w:val="single" w:sz="4" w:space="0" w:color="FFFFFF"/>
+          <w:right w:val="single" w:sz="4" w:space="0" w:color="FFFFFF"/>
           <w:insideH w:val="nil"/>
           <w:insideV w:val="nil"/>
         </w:tcBorders>
@@ -4207,9 +3940,9 @@
       <w:tblPr/>
       <w:tcPr>
         <w:tcBorders>
-          <w:top w:val="single" w:color="FFFFFF" w:sz="4" w:space="0"/>
-          <w:left w:val="single" w:color="FFFFFF" w:sz="4" w:space="0"/>
-          <w:bottom w:val="single" w:color="FFFFFF" w:sz="4" w:space="0"/>
+          <w:top w:val="single" w:sz="4" w:space="0" w:color="FFFFFF"/>
+          <w:left w:val="single" w:sz="4" w:space="0" w:color="FFFFFF"/>
+          <w:bottom w:val="single" w:sz="4" w:space="0" w:color="FFFFFF"/>
           <w:insideV w:val="nil"/>
         </w:tcBorders>
         <w:shd w:val="clear" w:color="auto" w:fill="FFC000"/>
@@ -4224,9 +3957,9 @@
       <w:tblPr/>
       <w:tcPr>
         <w:tcBorders>
-          <w:top w:val="single" w:color="FFFFFF" w:sz="4" w:space="0"/>
-          <w:bottom w:val="single" w:color="FFFFFF" w:sz="4" w:space="0"/>
-          <w:right w:val="single" w:color="FFFFFF" w:sz="4" w:space="0"/>
+          <w:top w:val="single" w:sz="4" w:space="0" w:color="FFFFFF"/>
+          <w:bottom w:val="single" w:sz="4" w:space="0" w:color="FFFFFF"/>
+          <w:right w:val="single" w:sz="4" w:space="0" w:color="FFFFFF"/>
           <w:insideV w:val="nil"/>
         </w:tcBorders>
         <w:shd w:val="clear" w:color="auto" w:fill="FFC000"/>
@@ -4254,12 +3987,12 @@
       <w:tblStyleRowBandSize w:val="1"/>
       <w:tblStyleColBandSize w:val="1"/>
       <w:tblBorders>
-        <w:top w:val="single" w:color="FFFFFF" w:sz="4" w:space="0"/>
-        <w:left w:val="single" w:color="FFFFFF" w:sz="4" w:space="0"/>
-        <w:bottom w:val="single" w:color="FFFFFF" w:sz="4" w:space="0"/>
-        <w:right w:val="single" w:color="FFFFFF" w:sz="4" w:space="0"/>
-        <w:insideH w:val="single" w:color="FFFFFF" w:sz="4" w:space="0"/>
-        <w:insideV w:val="single" w:color="FFFFFF" w:sz="4" w:space="0"/>
+        <w:top w:val="single" w:sz="4" w:space="0" w:color="FFFFFF"/>
+        <w:left w:val="single" w:sz="4" w:space="0" w:color="FFFFFF"/>
+        <w:bottom w:val="single" w:sz="4" w:space="0" w:color="FFFFFF"/>
+        <w:right w:val="single" w:sz="4" w:space="0" w:color="FFFFFF"/>
+        <w:insideH w:val="single" w:sz="4" w:space="0" w:color="FFFFFF"/>
+        <w:insideV w:val="single" w:sz="4" w:space="0" w:color="FFFFFF"/>
       </w:tblBorders>
     </w:tblPr>
     <w:tcPr>
@@ -4274,9 +4007,9 @@
       <w:tblPr/>
       <w:tcPr>
         <w:tcBorders>
-          <w:top w:val="single" w:color="FFFFFF" w:sz="4" w:space="0"/>
-          <w:left w:val="single" w:color="FFFFFF" w:sz="4" w:space="0"/>
-          <w:right w:val="single" w:color="FFFFFF" w:sz="4" w:space="0"/>
+          <w:top w:val="single" w:sz="4" w:space="0" w:color="FFFFFF"/>
+          <w:left w:val="single" w:sz="4" w:space="0" w:color="FFFFFF"/>
+          <w:right w:val="single" w:sz="4" w:space="0" w:color="FFFFFF"/>
           <w:insideH w:val="nil"/>
           <w:insideV w:val="nil"/>
         </w:tcBorders>
@@ -4292,9 +4025,9 @@
       <w:tblPr/>
       <w:tcPr>
         <w:tcBorders>
-          <w:left w:val="single" w:color="FFFFFF" w:sz="4" w:space="0"/>
-          <w:bottom w:val="single" w:color="FFFFFF" w:sz="4" w:space="0"/>
-          <w:right w:val="single" w:color="FFFFFF" w:sz="4" w:space="0"/>
+          <w:left w:val="single" w:sz="4" w:space="0" w:color="FFFFFF"/>
+          <w:bottom w:val="single" w:sz="4" w:space="0" w:color="FFFFFF"/>
+          <w:right w:val="single" w:sz="4" w:space="0" w:color="FFFFFF"/>
           <w:insideH w:val="nil"/>
           <w:insideV w:val="nil"/>
         </w:tcBorders>
@@ -4310,9 +4043,9 @@
       <w:tblPr/>
       <w:tcPr>
         <w:tcBorders>
-          <w:top w:val="single" w:color="FFFFFF" w:sz="4" w:space="0"/>
-          <w:left w:val="single" w:color="FFFFFF" w:sz="4" w:space="0"/>
-          <w:bottom w:val="single" w:color="FFFFFF" w:sz="4" w:space="0"/>
+          <w:top w:val="single" w:sz="4" w:space="0" w:color="FFFFFF"/>
+          <w:left w:val="single" w:sz="4" w:space="0" w:color="FFFFFF"/>
+          <w:bottom w:val="single" w:sz="4" w:space="0" w:color="FFFFFF"/>
           <w:insideV w:val="nil"/>
         </w:tcBorders>
         <w:shd w:val="clear" w:color="auto" w:fill="A5A5A5"/>
@@ -4327,9 +4060,9 @@
       <w:tblPr/>
       <w:tcPr>
         <w:tcBorders>
-          <w:top w:val="single" w:color="FFFFFF" w:sz="4" w:space="0"/>
-          <w:bottom w:val="single" w:color="FFFFFF" w:sz="4" w:space="0"/>
-          <w:right w:val="single" w:color="FFFFFF" w:sz="4" w:space="0"/>
+          <w:top w:val="single" w:sz="4" w:space="0" w:color="FFFFFF"/>
+          <w:bottom w:val="single" w:sz="4" w:space="0" w:color="FFFFFF"/>
+          <w:right w:val="single" w:sz="4" w:space="0" w:color="FFFFFF"/>
           <w:insideV w:val="nil"/>
         </w:tcBorders>
         <w:shd w:val="clear" w:color="auto" w:fill="A5A5A5"/>
@@ -4357,12 +4090,12 @@
       <w:tblStyleRowBandSize w:val="1"/>
       <w:tblStyleColBandSize w:val="1"/>
       <w:tblBorders>
-        <w:top w:val="single" w:color="FFFFFF" w:sz="4" w:space="0"/>
-        <w:left w:val="single" w:color="FFFFFF" w:sz="4" w:space="0"/>
-        <w:bottom w:val="single" w:color="FFFFFF" w:sz="4" w:space="0"/>
-        <w:right w:val="single" w:color="FFFFFF" w:sz="4" w:space="0"/>
-        <w:insideH w:val="single" w:color="FFFFFF" w:sz="4" w:space="0"/>
-        <w:insideV w:val="single" w:color="FFFFFF" w:sz="4" w:space="0"/>
+        <w:top w:val="single" w:sz="4" w:space="0" w:color="FFFFFF"/>
+        <w:left w:val="single" w:sz="4" w:space="0" w:color="FFFFFF"/>
+        <w:bottom w:val="single" w:sz="4" w:space="0" w:color="FFFFFF"/>
+        <w:right w:val="single" w:sz="4" w:space="0" w:color="FFFFFF"/>
+        <w:insideH w:val="single" w:sz="4" w:space="0" w:color="FFFFFF"/>
+        <w:insideV w:val="single" w:sz="4" w:space="0" w:color="FFFFFF"/>
       </w:tblBorders>
     </w:tblPr>
     <w:tcPr>
@@ -4377,9 +4110,9 @@
       <w:tblPr/>
       <w:tcPr>
         <w:tcBorders>
-          <w:top w:val="single" w:color="FFFFFF" w:sz="4" w:space="0"/>
-          <w:left w:val="single" w:color="FFFFFF" w:sz="4" w:space="0"/>
-          <w:right w:val="single" w:color="FFFFFF" w:sz="4" w:space="0"/>
+          <w:top w:val="single" w:sz="4" w:space="0" w:color="FFFFFF"/>
+          <w:left w:val="single" w:sz="4" w:space="0" w:color="FFFFFF"/>
+          <w:right w:val="single" w:sz="4" w:space="0" w:color="FFFFFF"/>
           <w:insideH w:val="nil"/>
           <w:insideV w:val="nil"/>
         </w:tcBorders>
@@ -4395,9 +4128,9 @@
       <w:tblPr/>
       <w:tcPr>
         <w:tcBorders>
-          <w:left w:val="single" w:color="FFFFFF" w:sz="4" w:space="0"/>
-          <w:bottom w:val="single" w:color="FFFFFF" w:sz="4" w:space="0"/>
-          <w:right w:val="single" w:color="FFFFFF" w:sz="4" w:space="0"/>
+          <w:left w:val="single" w:sz="4" w:space="0" w:color="FFFFFF"/>
+          <w:bottom w:val="single" w:sz="4" w:space="0" w:color="FFFFFF"/>
+          <w:right w:val="single" w:sz="4" w:space="0" w:color="FFFFFF"/>
           <w:insideH w:val="nil"/>
           <w:insideV w:val="nil"/>
         </w:tcBorders>
@@ -4413,9 +4146,9 @@
       <w:tblPr/>
       <w:tcPr>
         <w:tcBorders>
-          <w:top w:val="single" w:color="FFFFFF" w:sz="4" w:space="0"/>
-          <w:left w:val="single" w:color="FFFFFF" w:sz="4" w:space="0"/>
-          <w:bottom w:val="single" w:color="FFFFFF" w:sz="4" w:space="0"/>
+          <w:top w:val="single" w:sz="4" w:space="0" w:color="FFFFFF"/>
+          <w:left w:val="single" w:sz="4" w:space="0" w:color="FFFFFF"/>
+          <w:bottom w:val="single" w:sz="4" w:space="0" w:color="FFFFFF"/>
           <w:insideV w:val="nil"/>
         </w:tcBorders>
         <w:shd w:val="clear" w:color="auto" w:fill="ED7D31"/>
@@ -4430,9 +4163,9 @@
       <w:tblPr/>
       <w:tcPr>
         <w:tcBorders>
-          <w:top w:val="single" w:color="FFFFFF" w:sz="4" w:space="0"/>
-          <w:bottom w:val="single" w:color="FFFFFF" w:sz="4" w:space="0"/>
-          <w:right w:val="single" w:color="FFFFFF" w:sz="4" w:space="0"/>
+          <w:top w:val="single" w:sz="4" w:space="0" w:color="FFFFFF"/>
+          <w:bottom w:val="single" w:sz="4" w:space="0" w:color="FFFFFF"/>
+          <w:right w:val="single" w:sz="4" w:space="0" w:color="FFFFFF"/>
           <w:insideV w:val="nil"/>
         </w:tcBorders>
         <w:shd w:val="clear" w:color="auto" w:fill="ED7D31"/>
@@ -4460,12 +4193,12 @@
       <w:tblStyleRowBandSize w:val="1"/>
       <w:tblStyleColBandSize w:val="1"/>
       <w:tblBorders>
-        <w:top w:val="single" w:color="8EAADB" w:sz="4" w:space="0"/>
-        <w:left w:val="single" w:color="8EAADB" w:sz="4" w:space="0"/>
-        <w:bottom w:val="single" w:color="8EAADB" w:sz="4" w:space="0"/>
-        <w:right w:val="single" w:color="8EAADB" w:sz="4" w:space="0"/>
-        <w:insideH w:val="single" w:color="8EAADB" w:sz="4" w:space="0"/>
-        <w:insideV w:val="single" w:color="8EAADB" w:sz="4" w:space="0"/>
+        <w:top w:val="single" w:sz="4" w:space="0" w:color="8EAADB"/>
+        <w:left w:val="single" w:sz="4" w:space="0" w:color="8EAADB"/>
+        <w:bottom w:val="single" w:sz="4" w:space="0" w:color="8EAADB"/>
+        <w:right w:val="single" w:sz="4" w:space="0" w:color="8EAADB"/>
+        <w:insideH w:val="single" w:sz="4" w:space="0" w:color="8EAADB"/>
+        <w:insideV w:val="single" w:sz="4" w:space="0" w:color="8EAADB"/>
       </w:tblBorders>
     </w:tblPr>
     <w:tblStylePr w:type="firstRow">
@@ -4477,10 +4210,10 @@
       <w:tblPr/>
       <w:tcPr>
         <w:tcBorders>
-          <w:top w:val="single" w:color="4472C4" w:sz="4" w:space="0"/>
-          <w:left w:val="single" w:color="4472C4" w:sz="4" w:space="0"/>
-          <w:bottom w:val="single" w:color="4472C4" w:sz="4" w:space="0"/>
-          <w:right w:val="single" w:color="4472C4" w:sz="4" w:space="0"/>
+          <w:top w:val="single" w:sz="4" w:space="0" w:color="4472C4"/>
+          <w:left w:val="single" w:sz="4" w:space="0" w:color="4472C4"/>
+          <w:bottom w:val="single" w:sz="4" w:space="0" w:color="4472C4"/>
+          <w:right w:val="single" w:sz="4" w:space="0" w:color="4472C4"/>
           <w:insideH w:val="nil"/>
           <w:insideV w:val="nil"/>
         </w:tcBorders>
@@ -4495,7 +4228,7 @@
       <w:tblPr/>
       <w:tcPr>
         <w:tcBorders>
-          <w:top w:val="double" w:color="4472C4" w:sz="4" w:space="0"/>
+          <w:top w:val="double" w:sz="4" w:space="0" w:color="4472C4"/>
         </w:tcBorders>
       </w:tcPr>
     </w:tblStylePr>
@@ -4538,7 +4271,7 @@
     </w:tblPr>
     <w:tblStylePr w:type="firstRow">
       <w:rPr>
-        <w:rFonts w:ascii="Calibri Light" w:hAnsi="Calibri Light" w:eastAsia="Yu Gothic Light" w:cs="Times New Roman"/>
+        <w:rFonts w:ascii="Calibri Light" w:eastAsia="Yu Gothic Light" w:hAnsi="Calibri Light" w:cs="Times New Roman"/>
         <w:i/>
         <w:iCs/>
         <w:sz w:val="26"/>
@@ -4546,14 +4279,14 @@
       <w:tblPr/>
       <w:tcPr>
         <w:tcBorders>
-          <w:bottom w:val="single" w:color="A5A5A5" w:sz="4" w:space="0"/>
+          <w:bottom w:val="single" w:sz="4" w:space="0" w:color="A5A5A5"/>
         </w:tcBorders>
         <w:shd w:val="clear" w:color="auto" w:fill="FFFFFF"/>
       </w:tcPr>
     </w:tblStylePr>
     <w:tblStylePr w:type="lastRow">
       <w:rPr>
-        <w:rFonts w:ascii="Calibri Light" w:hAnsi="Calibri Light" w:eastAsia="Yu Gothic Light" w:cs="Times New Roman"/>
+        <w:rFonts w:ascii="Calibri Light" w:eastAsia="Yu Gothic Light" w:hAnsi="Calibri Light" w:cs="Times New Roman"/>
         <w:i/>
         <w:iCs/>
         <w:sz w:val="26"/>
@@ -4561,7 +4294,7 @@
       <w:tblPr/>
       <w:tcPr>
         <w:tcBorders>
-          <w:top w:val="single" w:color="A5A5A5" w:sz="4" w:space="0"/>
+          <w:top w:val="single" w:sz="4" w:space="0" w:color="A5A5A5"/>
         </w:tcBorders>
         <w:shd w:val="clear" w:color="auto" w:fill="FFFFFF"/>
       </w:tcPr>
@@ -4571,7 +4304,7 @@
         <w:jc w:val="right"/>
       </w:pPr>
       <w:rPr>
-        <w:rFonts w:ascii="Calibri Light" w:hAnsi="Calibri Light" w:eastAsia="Yu Gothic Light" w:cs="Times New Roman"/>
+        <w:rFonts w:ascii="Calibri Light" w:eastAsia="Yu Gothic Light" w:hAnsi="Calibri Light" w:cs="Times New Roman"/>
         <w:i/>
         <w:iCs/>
         <w:sz w:val="26"/>
@@ -4579,14 +4312,14 @@
       <w:tblPr/>
       <w:tcPr>
         <w:tcBorders>
-          <w:right w:val="single" w:color="A5A5A5" w:sz="4" w:space="0"/>
+          <w:right w:val="single" w:sz="4" w:space="0" w:color="A5A5A5"/>
         </w:tcBorders>
         <w:shd w:val="clear" w:color="auto" w:fill="FFFFFF"/>
       </w:tcPr>
     </w:tblStylePr>
     <w:tblStylePr w:type="lastCol">
       <w:rPr>
-        <w:rFonts w:ascii="Calibri Light" w:hAnsi="Calibri Light" w:eastAsia="Yu Gothic Light" w:cs="Times New Roman"/>
+        <w:rFonts w:ascii="Calibri Light" w:eastAsia="Yu Gothic Light" w:hAnsi="Calibri Light" w:cs="Times New Roman"/>
         <w:i/>
         <w:iCs/>
         <w:sz w:val="26"/>
@@ -4594,7 +4327,7 @@
       <w:tblPr/>
       <w:tcPr>
         <w:tcBorders>
-          <w:left w:val="single" w:color="A5A5A5" w:sz="4" w:space="0"/>
+          <w:left w:val="single" w:sz="4" w:space="0" w:color="A5A5A5"/>
         </w:tcBorders>
         <w:shd w:val="clear" w:color="auto" w:fill="FFFFFF"/>
       </w:tcPr>
@@ -4653,9 +4386,9 @@
       <w:tblStyleRowBandSize w:val="1"/>
       <w:tblStyleColBandSize w:val="1"/>
       <w:tblBorders>
-        <w:top w:val="single" w:color="C9C9C9" w:sz="4" w:space="0"/>
-        <w:bottom w:val="single" w:color="C9C9C9" w:sz="4" w:space="0"/>
-        <w:insideH w:val="single" w:color="C9C9C9" w:sz="4" w:space="0"/>
+        <w:top w:val="single" w:sz="4" w:space="0" w:color="C9C9C9"/>
+        <w:bottom w:val="single" w:sz="4" w:space="0" w:color="C9C9C9"/>
+        <w:insideH w:val="single" w:sz="4" w:space="0" w:color="C9C9C9"/>
       </w:tblBorders>
     </w:tblPr>
     <w:tblStylePr w:type="firstRow">
@@ -4704,12 +4437,12 @@
       <w:tblStyleRowBandSize w:val="1"/>
       <w:tblStyleColBandSize w:val="1"/>
       <w:tblBorders>
-        <w:top w:val="single" w:color="C9C9C9" w:sz="4" w:space="0"/>
-        <w:left w:val="single" w:color="C9C9C9" w:sz="4" w:space="0"/>
-        <w:bottom w:val="single" w:color="C9C9C9" w:sz="4" w:space="0"/>
-        <w:right w:val="single" w:color="C9C9C9" w:sz="4" w:space="0"/>
-        <w:insideH w:val="single" w:color="C9C9C9" w:sz="4" w:space="0"/>
-        <w:insideV w:val="single" w:color="C9C9C9" w:sz="4" w:space="0"/>
+        <w:top w:val="single" w:sz="4" w:space="0" w:color="C9C9C9"/>
+        <w:left w:val="single" w:sz="4" w:space="0" w:color="C9C9C9"/>
+        <w:bottom w:val="single" w:sz="4" w:space="0" w:color="C9C9C9"/>
+        <w:right w:val="single" w:sz="4" w:space="0" w:color="C9C9C9"/>
+        <w:insideH w:val="single" w:sz="4" w:space="0" w:color="C9C9C9"/>
+        <w:insideV w:val="single" w:sz="4" w:space="0" w:color="C9C9C9"/>
       </w:tblBorders>
     </w:tblPr>
     <w:tblStylePr w:type="firstRow">
@@ -4799,7 +4532,7 @@
       <w:tblPr/>
       <w:tcPr>
         <w:tcBorders>
-          <w:bottom w:val="single" w:color="C9C9C9" w:sz="4" w:space="0"/>
+          <w:bottom w:val="single" w:sz="4" w:space="0" w:color="C9C9C9"/>
         </w:tcBorders>
       </w:tcPr>
     </w:tblStylePr>
@@ -4807,7 +4540,7 @@
       <w:tblPr/>
       <w:tcPr>
         <w:tcBorders>
-          <w:bottom w:val="single" w:color="C9C9C9" w:sz="4" w:space="0"/>
+          <w:bottom w:val="single" w:sz="4" w:space="0" w:color="C9C9C9"/>
         </w:tcBorders>
       </w:tcPr>
     </w:tblStylePr>
@@ -4815,7 +4548,7 @@
       <w:tblPr/>
       <w:tcPr>
         <w:tcBorders>
-          <w:top w:val="single" w:color="C9C9C9" w:sz="4" w:space="0"/>
+          <w:top w:val="single" w:sz="4" w:space="0" w:color="C9C9C9"/>
         </w:tcBorders>
       </w:tcPr>
     </w:tblStylePr>
@@ -4823,7 +4556,7 @@
       <w:tblPr/>
       <w:tcPr>
         <w:tcBorders>
-          <w:top w:val="single" w:color="C9C9C9" w:sz="4" w:space="0"/>
+          <w:top w:val="single" w:sz="4" w:space="0" w:color="C9C9C9"/>
         </w:tcBorders>
       </w:tcPr>
     </w:tblStylePr>
@@ -4837,12 +4570,12 @@
       <w:tblStyleRowBandSize w:val="1"/>
       <w:tblStyleColBandSize w:val="1"/>
       <w:tblBorders>
-        <w:top w:val="single" w:color="C9C9C9" w:sz="4" w:space="0"/>
-        <w:left w:val="single" w:color="C9C9C9" w:sz="4" w:space="0"/>
-        <w:bottom w:val="single" w:color="C9C9C9" w:sz="4" w:space="0"/>
-        <w:right w:val="single" w:color="C9C9C9" w:sz="4" w:space="0"/>
-        <w:insideH w:val="single" w:color="C9C9C9" w:sz="4" w:space="0"/>
-        <w:insideV w:val="single" w:color="C9C9C9" w:sz="4" w:space="0"/>
+        <w:top w:val="single" w:sz="4" w:space="0" w:color="C9C9C9"/>
+        <w:left w:val="single" w:sz="4" w:space="0" w:color="C9C9C9"/>
+        <w:bottom w:val="single" w:sz="4" w:space="0" w:color="C9C9C9"/>
+        <w:right w:val="single" w:sz="4" w:space="0" w:color="C9C9C9"/>
+        <w:insideH w:val="single" w:sz="4" w:space="0" w:color="C9C9C9"/>
+        <w:insideV w:val="single" w:sz="4" w:space="0" w:color="C9C9C9"/>
       </w:tblBorders>
     </w:tblPr>
     <w:tblStylePr w:type="firstRow">
@@ -4854,10 +4587,10 @@
       <w:tblPr/>
       <w:tcPr>
         <w:tcBorders>
-          <w:top w:val="single" w:color="A5A5A5" w:sz="4" w:space="0"/>
-          <w:left w:val="single" w:color="A5A5A5" w:sz="4" w:space="0"/>
-          <w:bottom w:val="single" w:color="A5A5A5" w:sz="4" w:space="0"/>
-          <w:right w:val="single" w:color="A5A5A5" w:sz="4" w:space="0"/>
+          <w:top w:val="single" w:sz="4" w:space="0" w:color="A5A5A5"/>
+          <w:left w:val="single" w:sz="4" w:space="0" w:color="A5A5A5"/>
+          <w:bottom w:val="single" w:sz="4" w:space="0" w:color="A5A5A5"/>
+          <w:right w:val="single" w:sz="4" w:space="0" w:color="A5A5A5"/>
           <w:insideH w:val="nil"/>
           <w:insideV w:val="nil"/>
         </w:tcBorders>
@@ -4872,7 +4605,7 @@
       <w:tblPr/>
       <w:tcPr>
         <w:tcBorders>
-          <w:top w:val="double" w:color="A5A5A5" w:sz="4" w:space="0"/>
+          <w:top w:val="double" w:sz="4" w:space="0" w:color="A5A5A5"/>
         </w:tcBorders>
       </w:tcPr>
     </w:tblStylePr>
@@ -4913,12 +4646,12 @@
       <w:tblStyleRowBandSize w:val="1"/>
       <w:tblStyleColBandSize w:val="1"/>
       <w:tblBorders>
-        <w:top w:val="single" w:color="C9C9C9" w:sz="4" w:space="0"/>
-        <w:left w:val="single" w:color="C9C9C9" w:sz="4" w:space="0"/>
-        <w:bottom w:val="single" w:color="C9C9C9" w:sz="4" w:space="0"/>
-        <w:right w:val="single" w:color="C9C9C9" w:sz="4" w:space="0"/>
-        <w:insideH w:val="single" w:color="C9C9C9" w:sz="4" w:space="0"/>
-        <w:insideV w:val="single" w:color="C9C9C9" w:sz="4" w:space="0"/>
+        <w:top w:val="single" w:sz="4" w:space="0" w:color="C9C9C9"/>
+        <w:left w:val="single" w:sz="4" w:space="0" w:color="C9C9C9"/>
+        <w:bottom w:val="single" w:sz="4" w:space="0" w:color="C9C9C9"/>
+        <w:right w:val="single" w:sz="4" w:space="0" w:color="C9C9C9"/>
+        <w:insideH w:val="single" w:sz="4" w:space="0" w:color="C9C9C9"/>
+        <w:insideV w:val="single" w:sz="4" w:space="0" w:color="C9C9C9"/>
       </w:tblBorders>
     </w:tblPr>
     <w:tblStylePr w:type="firstRow">
@@ -4929,7 +4662,7 @@
       <w:tblPr/>
       <w:tcPr>
         <w:tcBorders>
-          <w:bottom w:val="single" w:color="C9C9C9" w:sz="12" w:space="0"/>
+          <w:bottom w:val="single" w:sz="12" w:space="0" w:color="C9C9C9"/>
         </w:tcBorders>
       </w:tcPr>
     </w:tblStylePr>
@@ -4941,7 +4674,7 @@
       <w:tblPr/>
       <w:tcPr>
         <w:tcBorders>
-          <w:top w:val="double" w:color="C9C9C9" w:sz="4" w:space="0"/>
+          <w:top w:val="double" w:sz="4" w:space="0" w:color="C9C9C9"/>
         </w:tcBorders>
       </w:tcPr>
     </w:tblStylePr>
@@ -4982,12 +4715,12 @@
       <w:tblStyleRowBandSize w:val="1"/>
       <w:tblStyleColBandSize w:val="1"/>
       <w:tblBorders>
-        <w:top w:val="single" w:color="C9C9C9" w:sz="4" w:space="0"/>
-        <w:left w:val="single" w:color="C9C9C9" w:sz="4" w:space="0"/>
-        <w:bottom w:val="single" w:color="C9C9C9" w:sz="4" w:space="0"/>
-        <w:right w:val="single" w:color="C9C9C9" w:sz="4" w:space="0"/>
-        <w:insideH w:val="single" w:color="C9C9C9" w:sz="4" w:space="0"/>
-        <w:insideV w:val="single" w:color="C9C9C9" w:sz="4" w:space="0"/>
+        <w:top w:val="single" w:sz="4" w:space="0" w:color="C9C9C9"/>
+        <w:left w:val="single" w:sz="4" w:space="0" w:color="C9C9C9"/>
+        <w:bottom w:val="single" w:sz="4" w:space="0" w:color="C9C9C9"/>
+        <w:right w:val="single" w:sz="4" w:space="0" w:color="C9C9C9"/>
+        <w:insideH w:val="single" w:sz="4" w:space="0" w:color="C9C9C9"/>
+        <w:insideV w:val="single" w:sz="4" w:space="0" w:color="C9C9C9"/>
       </w:tblBorders>
     </w:tblPr>
     <w:tblStylePr w:type="firstRow">
@@ -5077,7 +4810,7 @@
       <w:tblPr/>
       <w:tcPr>
         <w:tcBorders>
-          <w:bottom w:val="single" w:color="C9C9C9" w:sz="4" w:space="0"/>
+          <w:bottom w:val="single" w:sz="4" w:space="0" w:color="C9C9C9"/>
         </w:tcBorders>
       </w:tcPr>
     </w:tblStylePr>
@@ -5085,7 +4818,7 @@
       <w:tblPr/>
       <w:tcPr>
         <w:tcBorders>
-          <w:bottom w:val="single" w:color="C9C9C9" w:sz="4" w:space="0"/>
+          <w:bottom w:val="single" w:sz="4" w:space="0" w:color="C9C9C9"/>
         </w:tcBorders>
       </w:tcPr>
     </w:tblStylePr>
@@ -5093,7 +4826,7 @@
       <w:tblPr/>
       <w:tcPr>
         <w:tcBorders>
-          <w:top w:val="single" w:color="C9C9C9" w:sz="4" w:space="0"/>
+          <w:top w:val="single" w:sz="4" w:space="0" w:color="C9C9C9"/>
         </w:tcBorders>
       </w:tcPr>
     </w:tblStylePr>
@@ -5101,7 +4834,7 @@
       <w:tblPr/>
       <w:tcPr>
         <w:tcBorders>
-          <w:top w:val="single" w:color="C9C9C9" w:sz="4" w:space="0"/>
+          <w:top w:val="single" w:sz="4" w:space="0" w:color="C9C9C9"/>
         </w:tcBorders>
       </w:tcPr>
     </w:tblStylePr>
@@ -5124,7 +4857,7 @@
       <w:tblPr/>
       <w:tcPr>
         <w:tcBorders>
-          <w:bottom w:val="single" w:color="7F7F7F" w:sz="4" w:space="0"/>
+          <w:bottom w:val="single" w:sz="4" w:space="0" w:color="7F7F7F"/>
         </w:tcBorders>
       </w:tcPr>
     </w:tblStylePr>
@@ -5150,7 +4883,7 @@
       <w:tblPr/>
       <w:tcPr>
         <w:tcBorders>
-          <w:right w:val="single" w:color="7F7F7F" w:sz="4" w:space="0"/>
+          <w:right w:val="single" w:sz="4" w:space="0" w:color="7F7F7F"/>
         </w:tcBorders>
       </w:tcPr>
     </w:tblStylePr>
@@ -5205,10 +4938,10 @@
       <w:tblStyleRowBandSize w:val="1"/>
       <w:tblStyleColBandSize w:val="1"/>
       <w:tblBorders>
-        <w:top w:val="single" w:color="FFD966" w:sz="2" w:space="0"/>
-        <w:bottom w:val="single" w:color="FFD966" w:sz="2" w:space="0"/>
-        <w:insideH w:val="single" w:color="FFD966" w:sz="2" w:space="0"/>
-        <w:insideV w:val="single" w:color="FFD966" w:sz="2" w:space="0"/>
+        <w:top w:val="single" w:sz="2" w:space="0" w:color="FFD966"/>
+        <w:bottom w:val="single" w:sz="2" w:space="0" w:color="FFD966"/>
+        <w:insideH w:val="single" w:sz="2" w:space="0" w:color="FFD966"/>
+        <w:insideV w:val="single" w:sz="2" w:space="0" w:color="FFD966"/>
       </w:tblBorders>
     </w:tblPr>
     <w:tblStylePr w:type="firstRow">
@@ -5220,7 +4953,7 @@
       <w:tcPr>
         <w:tcBorders>
           <w:top w:val="nil"/>
-          <w:bottom w:val="single" w:color="FFD966" w:sz="12" w:space="0"/>
+          <w:bottom w:val="single" w:sz="12" w:space="0" w:color="FFD966"/>
           <w:insideH w:val="nil"/>
           <w:insideV w:val="nil"/>
         </w:tcBorders>
@@ -5235,7 +4968,7 @@
       <w:tblPr/>
       <w:tcPr>
         <w:tcBorders>
-          <w:top w:val="double" w:color="FFD966" w:sz="2" w:space="0"/>
+          <w:top w:val="double" w:sz="2" w:space="0" w:color="FFD966"/>
           <w:bottom w:val="nil"/>
           <w:insideH w:val="nil"/>
           <w:insideV w:val="nil"/>
@@ -5277,10 +5010,10 @@
       <w:tblStyleRowBandSize w:val="1"/>
       <w:tblStyleColBandSize w:val="1"/>
       <w:tblBorders>
-        <w:top w:val="single" w:color="9CC2E5" w:sz="2" w:space="0"/>
-        <w:bottom w:val="single" w:color="9CC2E5" w:sz="2" w:space="0"/>
-        <w:insideH w:val="single" w:color="9CC2E5" w:sz="2" w:space="0"/>
-        <w:insideV w:val="single" w:color="9CC2E5" w:sz="2" w:space="0"/>
+        <w:top w:val="single" w:sz="2" w:space="0" w:color="9CC2E5"/>
+        <w:bottom w:val="single" w:sz="2" w:space="0" w:color="9CC2E5"/>
+        <w:insideH w:val="single" w:sz="2" w:space="0" w:color="9CC2E5"/>
+        <w:insideV w:val="single" w:sz="2" w:space="0" w:color="9CC2E5"/>
       </w:tblBorders>
     </w:tblPr>
     <w:tblStylePr w:type="firstRow">
@@ -5292,7 +5025,7 @@
       <w:tcPr>
         <w:tcBorders>
           <w:top w:val="nil"/>
-          <w:bottom w:val="single" w:color="9CC2E5" w:sz="12" w:space="0"/>
+          <w:bottom w:val="single" w:sz="12" w:space="0" w:color="9CC2E5"/>
           <w:insideH w:val="nil"/>
           <w:insideV w:val="nil"/>
         </w:tcBorders>
@@ -5307,7 +5040,7 @@
       <w:tblPr/>
       <w:tcPr>
         <w:tcBorders>
-          <w:top w:val="double" w:color="9CC2E5" w:sz="2" w:space="0"/>
+          <w:top w:val="double" w:sz="2" w:space="0" w:color="9CC2E5"/>
           <w:bottom w:val="nil"/>
           <w:insideH w:val="nil"/>
           <w:insideV w:val="nil"/>
@@ -5349,12 +5082,12 @@
       <w:tblStyleRowBandSize w:val="1"/>
       <w:tblStyleColBandSize w:val="1"/>
       <w:tblBorders>
-        <w:top w:val="single" w:color="9CC2E5" w:sz="4" w:space="0"/>
-        <w:left w:val="single" w:color="9CC2E5" w:sz="4" w:space="0"/>
-        <w:bottom w:val="single" w:color="9CC2E5" w:sz="4" w:space="0"/>
-        <w:right w:val="single" w:color="9CC2E5" w:sz="4" w:space="0"/>
-        <w:insideH w:val="single" w:color="9CC2E5" w:sz="4" w:space="0"/>
-        <w:insideV w:val="single" w:color="9CC2E5" w:sz="4" w:space="0"/>
+        <w:top w:val="single" w:sz="4" w:space="0" w:color="9CC2E5"/>
+        <w:left w:val="single" w:sz="4" w:space="0" w:color="9CC2E5"/>
+        <w:bottom w:val="single" w:sz="4" w:space="0" w:color="9CC2E5"/>
+        <w:right w:val="single" w:sz="4" w:space="0" w:color="9CC2E5"/>
+        <w:insideH w:val="single" w:sz="4" w:space="0" w:color="9CC2E5"/>
+        <w:insideV w:val="single" w:sz="4" w:space="0" w:color="9CC2E5"/>
       </w:tblBorders>
     </w:tblPr>
     <w:tblStylePr w:type="firstRow">
@@ -5444,7 +5177,7 @@
       <w:tblPr/>
       <w:tcPr>
         <w:tcBorders>
-          <w:bottom w:val="single" w:color="9CC2E5" w:sz="4" w:space="0"/>
+          <w:bottom w:val="single" w:sz="4" w:space="0" w:color="9CC2E5"/>
         </w:tcBorders>
       </w:tcPr>
     </w:tblStylePr>
@@ -5452,7 +5185,7 @@
       <w:tblPr/>
       <w:tcPr>
         <w:tcBorders>
-          <w:bottom w:val="single" w:color="9CC2E5" w:sz="4" w:space="0"/>
+          <w:bottom w:val="single" w:sz="4" w:space="0" w:color="9CC2E5"/>
         </w:tcBorders>
       </w:tcPr>
     </w:tblStylePr>
@@ -5460,7 +5193,7 @@
       <w:tblPr/>
       <w:tcPr>
         <w:tcBorders>
-          <w:top w:val="single" w:color="9CC2E5" w:sz="4" w:space="0"/>
+          <w:top w:val="single" w:sz="4" w:space="0" w:color="9CC2E5"/>
         </w:tcBorders>
       </w:tcPr>
     </w:tblStylePr>
@@ -5468,7 +5201,7 @@
       <w:tblPr/>
       <w:tcPr>
         <w:tcBorders>
-          <w:top w:val="single" w:color="9CC2E5" w:sz="4" w:space="0"/>
+          <w:top w:val="single" w:sz="4" w:space="0" w:color="9CC2E5"/>
         </w:tcBorders>
       </w:tcPr>
     </w:tblStylePr>
@@ -5482,10 +5215,10 @@
       <w:tblStyleRowBandSize w:val="1"/>
       <w:tblStyleColBandSize w:val="1"/>
       <w:tblBorders>
-        <w:top w:val="single" w:color="C9C9C9" w:sz="2" w:space="0"/>
-        <w:bottom w:val="single" w:color="C9C9C9" w:sz="2" w:space="0"/>
-        <w:insideH w:val="single" w:color="C9C9C9" w:sz="2" w:space="0"/>
-        <w:insideV w:val="single" w:color="C9C9C9" w:sz="2" w:space="0"/>
+        <w:top w:val="single" w:sz="2" w:space="0" w:color="C9C9C9"/>
+        <w:bottom w:val="single" w:sz="2" w:space="0" w:color="C9C9C9"/>
+        <w:insideH w:val="single" w:sz="2" w:space="0" w:color="C9C9C9"/>
+        <w:insideV w:val="single" w:sz="2" w:space="0" w:color="C9C9C9"/>
       </w:tblBorders>
     </w:tblPr>
     <w:tblStylePr w:type="firstRow">
@@ -5497,7 +5230,7 @@
       <w:tcPr>
         <w:tcBorders>
           <w:top w:val="nil"/>
-          <w:bottom w:val="single" w:color="C9C9C9" w:sz="12" w:space="0"/>
+          <w:bottom w:val="single" w:sz="12" w:space="0" w:color="C9C9C9"/>
           <w:insideH w:val="nil"/>
           <w:insideV w:val="nil"/>
         </w:tcBorders>
@@ -5512,7 +5245,7 @@
       <w:tblPr/>
       <w:tcPr>
         <w:tcBorders>
-          <w:top w:val="double" w:color="C9C9C9" w:sz="2" w:space="0"/>
+          <w:top w:val="double" w:sz="2" w:space="0" w:color="C9C9C9"/>
           <w:bottom w:val="nil"/>
           <w:insideH w:val="nil"/>
           <w:insideV w:val="nil"/>
@@ -5554,8 +5287,8 @@
       <w:tblStyleRowBandSize w:val="1"/>
       <w:tblStyleColBandSize w:val="1"/>
       <w:tblBorders>
-        <w:top w:val="single" w:color="7F7F7F" w:sz="4" w:space="0"/>
-        <w:bottom w:val="single" w:color="7F7F7F" w:sz="4" w:space="0"/>
+        <w:top w:val="single" w:sz="4" w:space="0" w:color="7F7F7F"/>
+        <w:bottom w:val="single" w:sz="4" w:space="0" w:color="7F7F7F"/>
       </w:tblBorders>
     </w:tblPr>
     <w:tblStylePr w:type="firstRow">
@@ -5566,7 +5299,7 @@
       <w:tblPr/>
       <w:tcPr>
         <w:tcBorders>
-          <w:bottom w:val="single" w:color="7F7F7F" w:sz="4" w:space="0"/>
+          <w:bottom w:val="single" w:sz="4" w:space="0" w:color="7F7F7F"/>
         </w:tcBorders>
       </w:tcPr>
     </w:tblStylePr>
@@ -5578,7 +5311,7 @@
       <w:tblPr/>
       <w:tcPr>
         <w:tcBorders>
-          <w:top w:val="single" w:color="7F7F7F" w:sz="4" w:space="0"/>
+          <w:top w:val="single" w:sz="4" w:space="0" w:color="7F7F7F"/>
         </w:tcBorders>
       </w:tcPr>
     </w:tblStylePr>
@@ -5598,8 +5331,8 @@
       <w:tblPr/>
       <w:tcPr>
         <w:tcBorders>
-          <w:left w:val="single" w:color="7F7F7F" w:sz="4" w:space="0"/>
-          <w:right w:val="single" w:color="7F7F7F" w:sz="4" w:space="0"/>
+          <w:left w:val="single" w:sz="4" w:space="0" w:color="7F7F7F"/>
+          <w:right w:val="single" w:sz="4" w:space="0" w:color="7F7F7F"/>
         </w:tcBorders>
       </w:tcPr>
     </w:tblStylePr>
@@ -5607,8 +5340,8 @@
       <w:tblPr/>
       <w:tcPr>
         <w:tcBorders>
-          <w:left w:val="single" w:color="7F7F7F" w:sz="4" w:space="0"/>
-          <w:right w:val="single" w:color="7F7F7F" w:sz="4" w:space="0"/>
+          <w:left w:val="single" w:sz="4" w:space="0" w:color="7F7F7F"/>
+          <w:right w:val="single" w:sz="4" w:space="0" w:color="7F7F7F"/>
         </w:tcBorders>
       </w:tcPr>
     </w:tblStylePr>
@@ -5616,8 +5349,8 @@
       <w:tblPr/>
       <w:tcPr>
         <w:tcBorders>
-          <w:top w:val="single" w:color="7F7F7F" w:sz="4" w:space="0"/>
-          <w:bottom w:val="single" w:color="7F7F7F" w:sz="4" w:space="0"/>
+          <w:top w:val="single" w:sz="4" w:space="0" w:color="7F7F7F"/>
+          <w:bottom w:val="single" w:sz="4" w:space="0" w:color="7F7F7F"/>
         </w:tcBorders>
       </w:tcPr>
     </w:tblStylePr>
@@ -5634,8 +5367,8 @@
       <w:tblStyleRowBandSize w:val="1"/>
       <w:tblStyleColBandSize w:val="1"/>
       <w:tblBorders>
-        <w:top w:val="single" w:color="A5A5A5" w:sz="4" w:space="0"/>
-        <w:bottom w:val="single" w:color="A5A5A5" w:sz="4" w:space="0"/>
+        <w:top w:val="single" w:sz="4" w:space="0" w:color="A5A5A5"/>
+        <w:bottom w:val="single" w:sz="4" w:space="0" w:color="A5A5A5"/>
       </w:tblBorders>
     </w:tblPr>
     <w:tblStylePr w:type="firstRow">
@@ -5646,7 +5379,7 @@
       <w:tblPr/>
       <w:tcPr>
         <w:tcBorders>
-          <w:bottom w:val="single" w:color="A5A5A5" w:sz="4" w:space="0"/>
+          <w:bottom w:val="single" w:sz="4" w:space="0" w:color="A5A5A5"/>
         </w:tcBorders>
       </w:tcPr>
     </w:tblStylePr>
@@ -5658,7 +5391,7 @@
       <w:tblPr/>
       <w:tcPr>
         <w:tcBorders>
-          <w:top w:val="double" w:color="A5A5A5" w:sz="4" w:space="0"/>
+          <w:top w:val="double" w:sz="4" w:space="0" w:color="A5A5A5"/>
         </w:tcBorders>
       </w:tcPr>
     </w:tblStylePr>
@@ -5704,7 +5437,7 @@
       <w:tblPr/>
       <w:tcPr>
         <w:tcBorders>
-          <w:bottom w:val="single" w:color="C9C9C9" w:sz="4" w:space="0"/>
+          <w:bottom w:val="single" w:sz="4" w:space="0" w:color="C9C9C9"/>
         </w:tcBorders>
       </w:tcPr>
     </w:tblStylePr>
@@ -5716,7 +5449,7 @@
       <w:tblPr/>
       <w:tcPr>
         <w:tcBorders>
-          <w:top w:val="single" w:color="C9C9C9" w:sz="4" w:space="0"/>
+          <w:top w:val="single" w:sz="4" w:space="0" w:color="C9C9C9"/>
         </w:tcBorders>
       </w:tcPr>
     </w:tblStylePr>
@@ -5769,20 +5502,20 @@
       <w:spacing w:after="200" w:line="276" w:lineRule="auto"/>
     </w:pPr>
     <w:rPr>
-      <w:rFonts w:ascii="Arial" w:hAnsi="Arial" w:eastAsia="Calibri"/>
+      <w:rFonts w:ascii="Arial" w:eastAsia="Calibri" w:hAnsi="Arial"/>
       <w:b/>
       <w:bCs/>
       <w:lang w:val="es-VE"/>
     </w:rPr>
   </w:style>
-  <w:style w:type="character" w:styleId="CommentSubjectChar" w:customStyle="1">
+  <w:style w:type="character" w:customStyle="1" w:styleId="CommentSubjectChar">
     <w:name w:val="Comment Subject Char"/>
     <w:link w:val="CommentSubject"/>
     <w:uiPriority w:val="99"/>
     <w:semiHidden/>
     <w:rsid w:val="0068613A"/>
     <w:rPr>
-      <w:rFonts w:ascii="Arial" w:hAnsi="Arial" w:eastAsia="Times New Roman" w:cs="Times New Roman"/>
+      <w:rFonts w:ascii="Arial" w:eastAsia="Times New Roman" w:hAnsi="Arial" w:cs="Times New Roman"/>
       <w:b/>
       <w:bCs/>
       <w:sz w:val="20"/>
@@ -5801,7 +5534,7 @@
     </w:tblPr>
     <w:tblStylePr w:type="firstRow">
       <w:rPr>
-        <w:rFonts w:ascii="Calibri Light" w:hAnsi="Calibri Light" w:eastAsia="Yu Gothic Light" w:cs="Times New Roman"/>
+        <w:rFonts w:ascii="Calibri Light" w:eastAsia="Yu Gothic Light" w:hAnsi="Calibri Light" w:cs="Times New Roman"/>
         <w:i/>
         <w:iCs/>
         <w:sz w:val="26"/>
@@ -5809,14 +5542,14 @@
       <w:tblPr/>
       <w:tcPr>
         <w:tcBorders>
-          <w:bottom w:val="single" w:color="7F7F7F" w:sz="4" w:space="0"/>
+          <w:bottom w:val="single" w:sz="4" w:space="0" w:color="7F7F7F"/>
         </w:tcBorders>
         <w:shd w:val="clear" w:color="auto" w:fill="FFFFFF"/>
       </w:tcPr>
     </w:tblStylePr>
     <w:tblStylePr w:type="lastRow">
       <w:rPr>
-        <w:rFonts w:ascii="Calibri Light" w:hAnsi="Calibri Light" w:eastAsia="Yu Gothic Light" w:cs="Times New Roman"/>
+        <w:rFonts w:ascii="Calibri Light" w:eastAsia="Yu Gothic Light" w:hAnsi="Calibri Light" w:cs="Times New Roman"/>
         <w:i/>
         <w:iCs/>
         <w:sz w:val="26"/>
@@ -5824,7 +5557,7 @@
       <w:tblPr/>
       <w:tcPr>
         <w:tcBorders>
-          <w:top w:val="single" w:color="7F7F7F" w:sz="4" w:space="0"/>
+          <w:top w:val="single" w:sz="4" w:space="0" w:color="7F7F7F"/>
         </w:tcBorders>
         <w:shd w:val="clear" w:color="auto" w:fill="FFFFFF"/>
       </w:tcPr>
@@ -5834,7 +5567,7 @@
         <w:jc w:val="right"/>
       </w:pPr>
       <w:rPr>
-        <w:rFonts w:ascii="Calibri Light" w:hAnsi="Calibri Light" w:eastAsia="Yu Gothic Light" w:cs="Times New Roman"/>
+        <w:rFonts w:ascii="Calibri Light" w:eastAsia="Yu Gothic Light" w:hAnsi="Calibri Light" w:cs="Times New Roman"/>
         <w:i/>
         <w:iCs/>
         <w:sz w:val="26"/>
@@ -5842,14 +5575,14 @@
       <w:tblPr/>
       <w:tcPr>
         <w:tcBorders>
-          <w:right w:val="single" w:color="7F7F7F" w:sz="4" w:space="0"/>
+          <w:right w:val="single" w:sz="4" w:space="0" w:color="7F7F7F"/>
         </w:tcBorders>
         <w:shd w:val="clear" w:color="auto" w:fill="FFFFFF"/>
       </w:tcPr>
     </w:tblStylePr>
     <w:tblStylePr w:type="lastCol">
       <w:rPr>
-        <w:rFonts w:ascii="Calibri Light" w:hAnsi="Calibri Light" w:eastAsia="Yu Gothic Light" w:cs="Times New Roman"/>
+        <w:rFonts w:ascii="Calibri Light" w:eastAsia="Yu Gothic Light" w:hAnsi="Calibri Light" w:cs="Times New Roman"/>
         <w:i/>
         <w:iCs/>
         <w:sz w:val="26"/>
@@ -5857,7 +5590,7 @@
       <w:tblPr/>
       <w:tcPr>
         <w:tcBorders>
-          <w:left w:val="single" w:color="7F7F7F" w:sz="4" w:space="0"/>
+          <w:left w:val="single" w:sz="4" w:space="0" w:color="7F7F7F"/>
         </w:tcBorders>
         <w:shd w:val="clear" w:color="auto" w:fill="FFFFFF"/>
       </w:tcPr>
@@ -5916,10 +5649,10 @@
       <w:tblStyleRowBandSize w:val="1"/>
       <w:tblStyleColBandSize w:val="1"/>
       <w:tblBorders>
-        <w:top w:val="single" w:color="A5A5A5" w:sz="4" w:space="0"/>
-        <w:left w:val="single" w:color="A5A5A5" w:sz="4" w:space="0"/>
-        <w:bottom w:val="single" w:color="A5A5A5" w:sz="4" w:space="0"/>
-        <w:right w:val="single" w:color="A5A5A5" w:sz="4" w:space="0"/>
+        <w:top w:val="single" w:sz="4" w:space="0" w:color="A5A5A5"/>
+        <w:left w:val="single" w:sz="4" w:space="0" w:color="A5A5A5"/>
+        <w:bottom w:val="single" w:sz="4" w:space="0" w:color="A5A5A5"/>
+        <w:right w:val="single" w:sz="4" w:space="0" w:color="A5A5A5"/>
       </w:tblBorders>
     </w:tblPr>
     <w:tblStylePr w:type="firstRow">
@@ -5941,7 +5674,7 @@
       <w:tblPr/>
       <w:tcPr>
         <w:tcBorders>
-          <w:top w:val="double" w:color="A5A5A5" w:sz="4" w:space="0"/>
+          <w:top w:val="double" w:sz="4" w:space="0" w:color="A5A5A5"/>
         </w:tcBorders>
         <w:shd w:val="clear" w:color="auto" w:fill="FFFFFF"/>
       </w:tcPr>
@@ -5976,8 +5709,8 @@
       <w:tblPr/>
       <w:tcPr>
         <w:tcBorders>
-          <w:left w:val="single" w:color="A5A5A5" w:sz="4" w:space="0"/>
-          <w:right w:val="single" w:color="A5A5A5" w:sz="4" w:space="0"/>
+          <w:left w:val="single" w:sz="4" w:space="0" w:color="A5A5A5"/>
+          <w:right w:val="single" w:sz="4" w:space="0" w:color="A5A5A5"/>
         </w:tcBorders>
       </w:tcPr>
     </w:tblStylePr>
@@ -5985,8 +5718,8 @@
       <w:tblPr/>
       <w:tcPr>
         <w:tcBorders>
-          <w:top w:val="single" w:color="A5A5A5" w:sz="4" w:space="0"/>
-          <w:bottom w:val="single" w:color="A5A5A5" w:sz="4" w:space="0"/>
+          <w:top w:val="single" w:sz="4" w:space="0" w:color="A5A5A5"/>
+          <w:bottom w:val="single" w:sz="4" w:space="0" w:color="A5A5A5"/>
           <w:insideH w:val="nil"/>
         </w:tcBorders>
       </w:tcPr>
@@ -6013,7 +5746,7 @@
       <w:tblPr/>
       <w:tcPr>
         <w:tcBorders>
-          <w:top w:val="double" w:color="A5A5A5" w:sz="4" w:space="0"/>
+          <w:top w:val="double" w:sz="4" w:space="0" w:color="A5A5A5"/>
           <w:left w:val="nil"/>
         </w:tcBorders>
       </w:tcPr>
@@ -6022,7 +5755,7 @@
       <w:tblPr/>
       <w:tcPr>
         <w:tcBorders>
-          <w:top w:val="double" w:color="A5A5A5" w:sz="4" w:space="0"/>
+          <w:top w:val="double" w:sz="4" w:space="0" w:color="A5A5A5"/>
           <w:right w:val="nil"/>
         </w:tcBorders>
       </w:tcPr>
@@ -6039,19 +5772,19 @@
       <w:color w:val="404040"/>
     </w:rPr>
   </w:style>
-  <w:style w:type="paragraph" w:styleId="cAPITAL" w:customStyle="1">
+  <w:style w:type="paragraph" w:customStyle="1" w:styleId="cAPITAL">
     <w:name w:val="cAPITAL"/>
     <w:basedOn w:val="Normal"/>
     <w:qFormat/>
     <w:rsid w:val="007B1A0E"/>
   </w:style>
-  <w:style w:type="character" w:styleId="Heading4Char" w:customStyle="1">
+  <w:style w:type="character" w:customStyle="1" w:styleId="Heading4Char">
     <w:name w:val="Heading 4 Char"/>
     <w:link w:val="Heading4"/>
     <w:uiPriority w:val="9"/>
     <w:rsid w:val="0069657F"/>
     <w:rPr>
-      <w:rFonts w:ascii="Calibri" w:hAnsi="Calibri" w:eastAsia="Yu Mincho" w:cs="Arial"/>
+      <w:rFonts w:ascii="Calibri" w:eastAsia="Yu Mincho" w:hAnsi="Calibri" w:cs="Arial"/>
       <w:b/>
       <w:bCs/>
       <w:sz w:val="28"/>
@@ -6059,13 +5792,13 @@
       <w:lang w:val="es-VE" w:eastAsia="en-US"/>
     </w:rPr>
   </w:style>
-  <w:style w:type="character" w:styleId="Heading5Char" w:customStyle="1">
+  <w:style w:type="character" w:customStyle="1" w:styleId="Heading5Char">
     <w:name w:val="Heading 5 Char"/>
     <w:link w:val="Heading5"/>
     <w:uiPriority w:val="9"/>
     <w:rsid w:val="0069657F"/>
     <w:rPr>
-      <w:rFonts w:ascii="Calibri" w:hAnsi="Calibri" w:eastAsia="Yu Mincho" w:cs="Arial"/>
+      <w:rFonts w:ascii="Calibri" w:eastAsia="Yu Mincho" w:hAnsi="Calibri" w:cs="Arial"/>
       <w:b/>
       <w:bCs/>
       <w:i/>
@@ -6084,12 +5817,12 @@
       <w:tblStyleRowBandSize w:val="1"/>
       <w:tblStyleColBandSize w:val="1"/>
       <w:tblBorders>
-        <w:top w:val="single" w:color="666666" w:sz="4" w:space="0"/>
-        <w:left w:val="single" w:color="666666" w:sz="4" w:space="0"/>
-        <w:bottom w:val="single" w:color="666666" w:sz="4" w:space="0"/>
-        <w:right w:val="single" w:color="666666" w:sz="4" w:space="0"/>
-        <w:insideH w:val="single" w:color="666666" w:sz="4" w:space="0"/>
-        <w:insideV w:val="single" w:color="666666" w:sz="4" w:space="0"/>
+        <w:top w:val="single" w:sz="4" w:space="0" w:color="666666"/>
+        <w:left w:val="single" w:sz="4" w:space="0" w:color="666666"/>
+        <w:bottom w:val="single" w:sz="4" w:space="0" w:color="666666"/>
+        <w:right w:val="single" w:sz="4" w:space="0" w:color="666666"/>
+        <w:insideH w:val="single" w:sz="4" w:space="0" w:color="666666"/>
+        <w:insideV w:val="single" w:sz="4" w:space="0" w:color="666666"/>
       </w:tblBorders>
     </w:tblPr>
     <w:tblStylePr w:type="firstRow">
@@ -6101,10 +5834,10 @@
       <w:tblPr/>
       <w:tcPr>
         <w:tcBorders>
-          <w:top w:val="single" w:color="000000" w:sz="4" w:space="0"/>
-          <w:left w:val="single" w:color="000000" w:sz="4" w:space="0"/>
-          <w:bottom w:val="single" w:color="000000" w:sz="4" w:space="0"/>
-          <w:right w:val="single" w:color="000000" w:sz="4" w:space="0"/>
+          <w:top w:val="single" w:sz="4" w:space="0" w:color="000000"/>
+          <w:left w:val="single" w:sz="4" w:space="0" w:color="000000"/>
+          <w:bottom w:val="single" w:sz="4" w:space="0" w:color="000000"/>
+          <w:right w:val="single" w:sz="4" w:space="0" w:color="000000"/>
           <w:insideH w:val="nil"/>
           <w:insideV w:val="nil"/>
         </w:tcBorders>
@@ -6119,7 +5852,7 @@
       <w:tblPr/>
       <w:tcPr>
         <w:tcBorders>
-          <w:top w:val="double" w:color="000000" w:sz="4" w:space="0"/>
+          <w:top w:val="double" w:sz="4" w:space="0" w:color="000000"/>
         </w:tcBorders>
       </w:tcPr>
     </w:tblStylePr>
@@ -6447,10 +6180,6 @@
 </file>
 
 <file path=customXml/item1.xml><?xml version="1.0" encoding="utf-8"?>
-<b:Sources xmlns:b="http://schemas.openxmlformats.org/officeDocument/2006/bibliography" xmlns="http://schemas.openxmlformats.org/officeDocument/2006/bibliography" SelectedStyle="\APA.XSL" StyleName="APA"/>
-</file>
-
-<file path=customXml/item2.xml><?xml version="1.0" encoding="utf-8"?>
 <ct:contentTypeSchema xmlns:ct="http://schemas.microsoft.com/office/2006/metadata/contentType" xmlns:ma="http://schemas.microsoft.com/office/2006/metadata/properties/metaAttributes" ct:_="" ma:_="" ma:contentTypeName="Documento" ma:contentTypeID="0x0101003C0A2D6CE532BF449905C3D0218DEE5B" ma:contentTypeVersion="10" ma:contentTypeDescription="Crear nuevo documento." ma:contentTypeScope="" ma:versionID="c12dfb7ce5d5c14d9a5dcfa019990f10">
   <xsd:schema xmlns:xsd="http://www.w3.org/2001/XMLSchema" xmlns:xs="http://www.w3.org/2001/XMLSchema" xmlns:p="http://schemas.microsoft.com/office/2006/metadata/properties" xmlns:ns3="b56000f1-d2b9-4e0c-9d8e-dd0f1117859c" targetNamespace="http://schemas.microsoft.com/office/2006/metadata/properties" ma:root="true" ma:fieldsID="aba827ecd8256b24b8e391be9be5d901" ns3:_="">
     <xsd:import namespace="b56000f1-d2b9-4e0c-9d8e-dd0f1117859c"/>
@@ -6634,13 +6363,13 @@
 </ct:contentTypeSchema>
 </file>
 
-<file path=customXml/item3.xml><?xml version="1.0" encoding="utf-8"?>
+<file path=customXml/item2.xml><?xml version="1.0" encoding="utf-8"?>
 <p:properties xmlns:p="http://schemas.microsoft.com/office/2006/metadata/properties" xmlns:xsi="http://www.w3.org/2001/XMLSchema-instance" xmlns:pc="http://schemas.microsoft.com/office/infopath/2007/PartnerControls">
   <documentManagement/>
 </p:properties>
 </file>
 
-<file path=customXml/item4.xml><?xml version="1.0" encoding="utf-8"?>
+<file path=customXml/item3.xml><?xml version="1.0" encoding="utf-8"?>
 <?mso-contentType ?>
 <FormTemplates xmlns="http://schemas.microsoft.com/sharepoint/v3/contenttype/forms">
   <Display>DocumentLibraryForm</Display>
@@ -6649,15 +6378,11 @@
 </FormTemplates>
 </file>
 
-<file path=customXml/itemProps1.xml><?xml version="1.0" encoding="utf-8"?>
-<ds:datastoreItem xmlns:ds="http://schemas.openxmlformats.org/officeDocument/2006/customXml" ds:itemID="{85798565-9D83-4852-9D4A-B8F0F2BD5F4D}">
-  <ds:schemaRefs>
-    <ds:schemaRef ds:uri="http://schemas.openxmlformats.org/officeDocument/2006/bibliography"/>
-  </ds:schemaRefs>
-</ds:datastoreItem>
+<file path=customXml/item4.xml><?xml version="1.0" encoding="utf-8"?>
+<b:Sources xmlns:b="http://schemas.openxmlformats.org/officeDocument/2006/bibliography" xmlns="http://schemas.openxmlformats.org/officeDocument/2006/bibliography" SelectedStyle="\APA.XSL" StyleName="APA"/>
 </file>
 
-<file path=customXml/itemProps2.xml><?xml version="1.0" encoding="utf-8"?>
+<file path=customXml/itemProps1.xml><?xml version="1.0" encoding="utf-8"?>
 <ds:datastoreItem xmlns:ds="http://schemas.openxmlformats.org/officeDocument/2006/customXml" ds:itemID="{043E82AD-98B1-443D-B78F-F4304C6D17F3}">
   <ds:schemaRefs>
     <ds:schemaRef ds:uri="http://schemas.microsoft.com/office/2006/metadata/contentType"/>
@@ -6675,26 +6400,27 @@
 </ds:datastoreItem>
 </file>
 
-<file path=customXml/itemProps3.xml><?xml version="1.0" encoding="utf-8"?>
+<file path=customXml/itemProps2.xml><?xml version="1.0" encoding="utf-8"?>
 <ds:datastoreItem xmlns:ds="http://schemas.openxmlformats.org/officeDocument/2006/customXml" ds:itemID="{09FD9BE0-BA75-4C7F-AFEE-F1A0FE375640}">
   <ds:schemaRefs>
-    <ds:schemaRef ds:uri="b56000f1-d2b9-4e0c-9d8e-dd0f1117859c"/>
-    <ds:schemaRef ds:uri="http://purl.org/dc/terms/"/>
-    <ds:schemaRef ds:uri="http://schemas.openxmlformats.org/package/2006/metadata/core-properties"/>
-    <ds:schemaRef ds:uri="http://purl.org/dc/dcmitype/"/>
+    <ds:schemaRef ds:uri="http://schemas.microsoft.com/office/2006/metadata/properties"/>
     <ds:schemaRef ds:uri="http://schemas.microsoft.com/office/infopath/2007/PartnerControls"/>
-    <ds:schemaRef ds:uri="http://purl.org/dc/elements/1.1/"/>
-    <ds:schemaRef ds:uri="http://schemas.microsoft.com/office/2006/documentManagement/types"/>
-    <ds:schemaRef ds:uri="http://schemas.microsoft.com/office/2006/metadata/properties"/>
-    <ds:schemaRef ds:uri="http://www.w3.org/XML/1998/namespace"/>
+  </ds:schemaRefs>
+</ds:datastoreItem>
+</file>
+
+<file path=customXml/itemProps3.xml><?xml version="1.0" encoding="utf-8"?>
+<ds:datastoreItem xmlns:ds="http://schemas.openxmlformats.org/officeDocument/2006/customXml" ds:itemID="{874732F2-D611-4D32-92B8-65C31EBD0262}">
+  <ds:schemaRefs>
+    <ds:schemaRef ds:uri="http://schemas.microsoft.com/sharepoint/v3/contenttype/forms"/>
   </ds:schemaRefs>
 </ds:datastoreItem>
 </file>
 
 <file path=customXml/itemProps4.xml><?xml version="1.0" encoding="utf-8"?>
-<ds:datastoreItem xmlns:ds="http://schemas.openxmlformats.org/officeDocument/2006/customXml" ds:itemID="{874732F2-D611-4D32-92B8-65C31EBD0262}">
+<ds:datastoreItem xmlns:ds="http://schemas.openxmlformats.org/officeDocument/2006/customXml" ds:itemID="{85798565-9D83-4852-9D4A-B8F0F2BD5F4D}">
   <ds:schemaRefs>
-    <ds:schemaRef ds:uri="http://schemas.microsoft.com/sharepoint/v3/contenttype/forms"/>
+    <ds:schemaRef ds:uri="http://schemas.openxmlformats.org/officeDocument/2006/bibliography"/>
   </ds:schemaRefs>
 </ds:datastoreItem>
 </file>
</xml_diff>